<commit_message>
added images for UI in word (ones made via wix)
</commit_message>
<xml_diff>
--- a/word file/קובץ תשובת המרצה לעבודה 23479.docx
+++ b/word file/קובץ תשובת המרצה לעבודה 23479.docx
@@ -1,11 +1,11 @@
 
 <file path=word/document.xml><?xml version="1.0" encoding="utf-8"?>
-<w:document xmlns:wpc="http://schemas.microsoft.com/office/word/2010/wordprocessingCanvas" xmlns:cx="http://schemas.microsoft.com/office/drawing/2014/chartex" xmlns:mc="http://schemas.openxmlformats.org/markup-compatibility/2006" xmlns:o="urn:schemas-microsoft-com:office:office" xmlns:r="http://schemas.openxmlformats.org/officeDocument/2006/relationships" xmlns:m="http://schemas.openxmlformats.org/officeDocument/2006/math" xmlns:v="urn:schemas-microsoft-com:vml" xmlns:wp14="http://schemas.microsoft.com/office/word/2010/wordprocessingDrawing" xmlns:wp="http://schemas.openxmlformats.org/drawingml/2006/wordprocessingDrawing" xmlns:w10="urn:schemas-microsoft-com:office:word" xmlns:w="http://schemas.openxmlformats.org/wordprocessingml/2006/main" xmlns:w14="http://schemas.microsoft.com/office/word/2010/wordml" xmlns:w15="http://schemas.microsoft.com/office/word/2012/wordml" xmlns:w16se="http://schemas.microsoft.com/office/word/2015/wordml/symex" xmlns:wpg="http://schemas.microsoft.com/office/word/2010/wordprocessingGroup" xmlns:wpi="http://schemas.microsoft.com/office/word/2010/wordprocessingInk" xmlns:wne="http://schemas.microsoft.com/office/word/2006/wordml" xmlns:wps="http://schemas.microsoft.com/office/word/2010/wordprocessingShape" mc:Ignorable="w14 w15 w16se wp14">
+<w:document xmlns:wpc="http://schemas.microsoft.com/office/word/2010/wordprocessingCanvas" xmlns:cx="http://schemas.microsoft.com/office/drawing/2014/chartex" xmlns:cx1="http://schemas.microsoft.com/office/drawing/2015/9/8/chartex" xmlns:cx2="http://schemas.microsoft.com/office/drawing/2015/10/21/chartex" xmlns:cx3="http://schemas.microsoft.com/office/drawing/2016/5/9/chartex" xmlns:cx4="http://schemas.microsoft.com/office/drawing/2016/5/10/chartex" xmlns:cx5="http://schemas.microsoft.com/office/drawing/2016/5/11/chartex" xmlns:cx6="http://schemas.microsoft.com/office/drawing/2016/5/12/chartex" xmlns:cx7="http://schemas.microsoft.com/office/drawing/2016/5/13/chartex" xmlns:cx8="http://schemas.microsoft.com/office/drawing/2016/5/14/chartex" xmlns:mc="http://schemas.openxmlformats.org/markup-compatibility/2006" xmlns:aink="http://schemas.microsoft.com/office/drawing/2016/ink" xmlns:am3d="http://schemas.microsoft.com/office/drawing/2017/model3d" xmlns:o="urn:schemas-microsoft-com:office:office" xmlns:oel="http://schemas.microsoft.com/office/2019/extlst" xmlns:r="http://schemas.openxmlformats.org/officeDocument/2006/relationships" xmlns:m="http://schemas.openxmlformats.org/officeDocument/2006/math" xmlns:v="urn:schemas-microsoft-com:vml" xmlns:wp14="http://schemas.microsoft.com/office/word/2010/wordprocessingDrawing" xmlns:wp="http://schemas.openxmlformats.org/drawingml/2006/wordprocessingDrawing" xmlns:w10="urn:schemas-microsoft-com:office:word" xmlns:w="http://schemas.openxmlformats.org/wordprocessingml/2006/main" xmlns:w14="http://schemas.microsoft.com/office/word/2010/wordml" xmlns:w15="http://schemas.microsoft.com/office/word/2012/wordml" xmlns:w16cex="http://schemas.microsoft.com/office/word/2018/wordml/cex" xmlns:w16cid="http://schemas.microsoft.com/office/word/2016/wordml/cid" xmlns:w16="http://schemas.microsoft.com/office/word/2018/wordml" xmlns:w16du="http://schemas.microsoft.com/office/word/2023/wordml/word16du" xmlns:w16sdtdh="http://schemas.microsoft.com/office/word/2020/wordml/sdtdatahash" xmlns:w16sdtfl="http://schemas.microsoft.com/office/word/2024/wordml/sdtformatlock" xmlns:w16se="http://schemas.microsoft.com/office/word/2015/wordml/symex" xmlns:wpg="http://schemas.microsoft.com/office/word/2010/wordprocessingGroup" xmlns:wpi="http://schemas.microsoft.com/office/word/2010/wordprocessingInk" xmlns:wne="http://schemas.microsoft.com/office/word/2006/wordml" xmlns:wps="http://schemas.microsoft.com/office/word/2010/wordprocessingShape" mc:Ignorable="w14 w15 w16se w16cid w16 w16cex w16sdtdh w16sdtfl w16du wp14">
   <w:body>
     <w:p>
       <w:pPr>
         <w:rPr>
-          <w:rFonts w:cstheme="minorBidi" w:hint="cs"/>
+          <w:rFonts w:cstheme="minorBidi"/>
           <w:b/>
           <w:bCs/>
           <w:sz w:val="24"/>
@@ -1229,17 +1229,8 @@
                 <w:sz w:val="24"/>
                 <w:szCs w:val="24"/>
               </w:rPr>
-              <w:t xml:space="preserve"> / </w:t>
-            </w:r>
-            <w:proofErr w:type="spellStart"/>
-            <w:r>
-              <w:rPr>
-                <w:sz w:val="24"/>
-                <w:szCs w:val="24"/>
-              </w:rPr>
-              <w:t>Mba</w:t>
-            </w:r>
-            <w:proofErr w:type="spellEnd"/>
+              <w:t xml:space="preserve"> / Mba</w:t>
+            </w:r>
           </w:p>
         </w:tc>
         <w:tc>
@@ -1591,7 +1582,7 @@
     </w:p>
     <w:p>
       <w:pPr>
-        <w:pStyle w:val="1"/>
+        <w:pStyle w:val="Heading1"/>
         <w:rPr>
           <w:sz w:val="24"/>
           <w:szCs w:val="24"/>
@@ -1667,7 +1658,7 @@
     </w:p>
     <w:p>
       <w:pPr>
-        <w:pStyle w:val="1"/>
+        <w:pStyle w:val="Heading1"/>
         <w:rPr>
           <w:sz w:val="24"/>
           <w:szCs w:val="24"/>
@@ -1692,7 +1683,7 @@
     </w:p>
     <w:p>
       <w:pPr>
-        <w:pStyle w:val="2"/>
+        <w:pStyle w:val="Heading2"/>
         <w:rPr>
           <w:sz w:val="24"/>
           <w:szCs w:val="24"/>
@@ -1819,7 +1810,7 @@
     </w:p>
     <w:p>
       <w:pPr>
-        <w:pStyle w:val="2"/>
+        <w:pStyle w:val="Heading2"/>
         <w:rPr>
           <w:sz w:val="24"/>
           <w:szCs w:val="24"/>
@@ -2041,7 +2032,7 @@
     </w:p>
     <w:p>
       <w:pPr>
-        <w:pStyle w:val="1"/>
+        <w:pStyle w:val="Heading1"/>
         <w:rPr>
           <w:color w:val="32074F"/>
           <w:sz w:val="24"/>
@@ -2356,7 +2347,7 @@
     </w:p>
     <w:p>
       <w:pPr>
-        <w:pStyle w:val="1"/>
+        <w:pStyle w:val="Heading1"/>
         <w:rPr>
           <w:sz w:val="24"/>
           <w:szCs w:val="24"/>
@@ -2495,7 +2486,7 @@
     </w:p>
     <w:p>
       <w:pPr>
-        <w:pStyle w:val="1"/>
+        <w:pStyle w:val="Heading1"/>
         <w:rPr>
           <w:sz w:val="24"/>
           <w:szCs w:val="24"/>
@@ -2513,7 +2504,7 @@
     </w:p>
     <w:p>
       <w:pPr>
-        <w:pStyle w:val="2"/>
+        <w:pStyle w:val="Heading2"/>
         <w:rPr>
           <w:sz w:val="24"/>
           <w:szCs w:val="24"/>
@@ -2628,7 +2619,7 @@
     </w:p>
     <w:p>
       <w:pPr>
-        <w:pStyle w:val="2"/>
+        <w:pStyle w:val="Heading2"/>
         <w:rPr>
           <w:sz w:val="24"/>
           <w:szCs w:val="24"/>
@@ -2646,7 +2637,7 @@
     </w:p>
     <w:tbl>
       <w:tblPr>
-        <w:tblStyle w:val="a6"/>
+        <w:tblStyle w:val="TableGrid0"/>
         <w:tblpPr w:leftFromText="180" w:rightFromText="180" w:vertAnchor="text" w:tblpXSpec="center" w:tblpY="1"/>
         <w:tblOverlap w:val="never"/>
         <w:bidiVisual/>
@@ -3657,7 +3648,7 @@
     </w:p>
     <w:tbl>
       <w:tblPr>
-        <w:tblStyle w:val="a6"/>
+        <w:tblStyle w:val="TableGrid0"/>
         <w:tblpPr w:leftFromText="180" w:rightFromText="180" w:vertAnchor="text" w:tblpXSpec="center" w:tblpY="1"/>
         <w:tblOverlap w:val="never"/>
         <w:bidiVisual/>
@@ -5230,7 +5221,7 @@
     </w:p>
     <w:tbl>
       <w:tblPr>
-        <w:tblStyle w:val="a6"/>
+        <w:tblStyle w:val="TableGrid0"/>
         <w:tblpPr w:leftFromText="180" w:rightFromText="180" w:vertAnchor="text" w:tblpXSpec="center" w:tblpY="1"/>
         <w:tblOverlap w:val="never"/>
         <w:bidiVisual/>
@@ -5399,7 +5390,7 @@
           </w:p>
           <w:p>
             <w:pPr>
-              <w:pStyle w:val="a3"/>
+              <w:pStyle w:val="ListParagraph"/>
               <w:numPr>
                 <w:ilvl w:val="0"/>
                 <w:numId w:val="6"/>
@@ -5449,7 +5440,7 @@
           </w:p>
           <w:p>
             <w:pPr>
-              <w:pStyle w:val="a3"/>
+              <w:pStyle w:val="ListParagraph"/>
               <w:numPr>
                 <w:ilvl w:val="0"/>
                 <w:numId w:val="6"/>
@@ -5483,7 +5474,7 @@
           </w:p>
           <w:p>
             <w:pPr>
-              <w:pStyle w:val="a3"/>
+              <w:pStyle w:val="ListParagraph"/>
               <w:numPr>
                 <w:ilvl w:val="0"/>
                 <w:numId w:val="6"/>
@@ -5508,7 +5499,7 @@
           </w:p>
           <w:p>
             <w:pPr>
-              <w:pStyle w:val="a3"/>
+              <w:pStyle w:val="ListParagraph"/>
               <w:numPr>
                 <w:ilvl w:val="0"/>
                 <w:numId w:val="6"/>
@@ -5541,7 +5532,7 @@
           </w:p>
           <w:p>
             <w:pPr>
-              <w:pStyle w:val="a3"/>
+              <w:pStyle w:val="ListParagraph"/>
               <w:numPr>
                 <w:ilvl w:val="0"/>
                 <w:numId w:val="6"/>
@@ -5574,7 +5565,7 @@
           </w:p>
           <w:p>
             <w:pPr>
-              <w:pStyle w:val="a3"/>
+              <w:pStyle w:val="ListParagraph"/>
               <w:numPr>
                 <w:ilvl w:val="0"/>
                 <w:numId w:val="6"/>
@@ -5616,7 +5607,7 @@
           </w:p>
           <w:p>
             <w:pPr>
-              <w:pStyle w:val="a3"/>
+              <w:pStyle w:val="ListParagraph"/>
               <w:numPr>
                 <w:ilvl w:val="0"/>
                 <w:numId w:val="6"/>
@@ -5649,7 +5640,7 @@
           </w:p>
           <w:p>
             <w:pPr>
-              <w:pStyle w:val="a3"/>
+              <w:pStyle w:val="ListParagraph"/>
               <w:numPr>
                 <w:ilvl w:val="0"/>
                 <w:numId w:val="6"/>
@@ -5699,7 +5690,7 @@
           </w:p>
           <w:p>
             <w:pPr>
-              <w:pStyle w:val="a3"/>
+              <w:pStyle w:val="ListParagraph"/>
               <w:numPr>
                 <w:ilvl w:val="0"/>
                 <w:numId w:val="6"/>
@@ -5749,7 +5740,7 @@
           </w:p>
           <w:p>
             <w:pPr>
-              <w:pStyle w:val="a3"/>
+              <w:pStyle w:val="ListParagraph"/>
               <w:numPr>
                 <w:ilvl w:val="0"/>
                 <w:numId w:val="6"/>
@@ -5798,7 +5789,7 @@
           </w:p>
           <w:p>
             <w:pPr>
-              <w:pStyle w:val="a3"/>
+              <w:pStyle w:val="ListParagraph"/>
               <w:numPr>
                 <w:ilvl w:val="0"/>
                 <w:numId w:val="6"/>
@@ -5858,7 +5849,7 @@
           </w:p>
           <w:p>
             <w:pPr>
-              <w:pStyle w:val="a3"/>
+              <w:pStyle w:val="ListParagraph"/>
               <w:numPr>
                 <w:ilvl w:val="0"/>
                 <w:numId w:val="6"/>
@@ -5918,7 +5909,7 @@
           </w:p>
           <w:p>
             <w:pPr>
-              <w:pStyle w:val="a3"/>
+              <w:pStyle w:val="ListParagraph"/>
               <w:numPr>
                 <w:ilvl w:val="0"/>
                 <w:numId w:val="6"/>
@@ -5978,7 +5969,7 @@
           </w:p>
           <w:p>
             <w:pPr>
-              <w:pStyle w:val="a3"/>
+              <w:pStyle w:val="ListParagraph"/>
               <w:numPr>
                 <w:ilvl w:val="0"/>
                 <w:numId w:val="6"/>
@@ -6030,7 +6021,7 @@
           </w:p>
           <w:p>
             <w:pPr>
-              <w:pStyle w:val="a3"/>
+              <w:pStyle w:val="ListParagraph"/>
               <w:numPr>
                 <w:ilvl w:val="0"/>
                 <w:numId w:val="6"/>
@@ -6090,7 +6081,7 @@
           </w:p>
           <w:p>
             <w:pPr>
-              <w:pStyle w:val="a3"/>
+              <w:pStyle w:val="ListParagraph"/>
               <w:numPr>
                 <w:ilvl w:val="0"/>
                 <w:numId w:val="6"/>
@@ -6356,7 +6347,7 @@
           </w:p>
           <w:p>
             <w:pPr>
-              <w:pStyle w:val="a3"/>
+              <w:pStyle w:val="ListParagraph"/>
               <w:numPr>
                 <w:ilvl w:val="0"/>
                 <w:numId w:val="5"/>
@@ -6381,7 +6372,7 @@
           </w:p>
           <w:p>
             <w:pPr>
-              <w:pStyle w:val="a3"/>
+              <w:pStyle w:val="ListParagraph"/>
               <w:numPr>
                 <w:ilvl w:val="0"/>
                 <w:numId w:val="5"/>
@@ -6407,7 +6398,7 @@
           </w:p>
           <w:p>
             <w:pPr>
-              <w:pStyle w:val="a3"/>
+              <w:pStyle w:val="ListParagraph"/>
               <w:numPr>
                 <w:ilvl w:val="0"/>
                 <w:numId w:val="5"/>
@@ -6432,7 +6423,7 @@
           </w:p>
           <w:p>
             <w:pPr>
-              <w:pStyle w:val="a3"/>
+              <w:pStyle w:val="ListParagraph"/>
               <w:numPr>
                 <w:ilvl w:val="0"/>
                 <w:numId w:val="5"/>
@@ -6705,7 +6696,7 @@
     </w:p>
     <w:tbl>
       <w:tblPr>
-        <w:tblStyle w:val="a6"/>
+        <w:tblStyle w:val="TableGrid0"/>
         <w:tblpPr w:leftFromText="180" w:rightFromText="180" w:vertAnchor="text" w:tblpXSpec="center" w:tblpY="1"/>
         <w:tblOverlap w:val="never"/>
         <w:bidiVisual/>
@@ -7080,7 +7071,7 @@
           </w:p>
           <w:p>
             <w:pPr>
-              <w:pStyle w:val="a3"/>
+              <w:pStyle w:val="ListParagraph"/>
               <w:numPr>
                 <w:ilvl w:val="0"/>
                 <w:numId w:val="7"/>
@@ -7104,7 +7095,7 @@
           </w:p>
           <w:p>
             <w:pPr>
-              <w:pStyle w:val="a3"/>
+              <w:pStyle w:val="ListParagraph"/>
               <w:numPr>
                 <w:ilvl w:val="0"/>
                 <w:numId w:val="7"/>
@@ -7128,7 +7119,7 @@
           </w:p>
           <w:p>
             <w:pPr>
-              <w:pStyle w:val="a3"/>
+              <w:pStyle w:val="ListParagraph"/>
               <w:numPr>
                 <w:ilvl w:val="0"/>
                 <w:numId w:val="7"/>
@@ -7152,7 +7143,7 @@
           </w:p>
           <w:p>
             <w:pPr>
-              <w:pStyle w:val="a3"/>
+              <w:pStyle w:val="ListParagraph"/>
               <w:numPr>
                 <w:ilvl w:val="0"/>
                 <w:numId w:val="7"/>
@@ -7257,7 +7248,7 @@
     </w:p>
     <w:p>
       <w:pPr>
-        <w:pStyle w:val="1"/>
+        <w:pStyle w:val="Heading1"/>
         <w:rPr>
           <w:sz w:val="24"/>
           <w:szCs w:val="24"/>
@@ -7282,7 +7273,7 @@
     </w:p>
     <w:p>
       <w:pPr>
-        <w:pStyle w:val="1"/>
+        <w:pStyle w:val="Heading1"/>
         <w:rPr>
           <w:sz w:val="24"/>
           <w:szCs w:val="24"/>
@@ -7307,7 +7298,7 @@
     </w:p>
     <w:p>
       <w:pPr>
-        <w:pStyle w:val="2"/>
+        <w:pStyle w:val="Heading2"/>
         <w:rPr>
           <w:sz w:val="24"/>
           <w:szCs w:val="24"/>
@@ -7477,7 +7468,7 @@
     </w:p>
     <w:p>
       <w:pPr>
-        <w:pStyle w:val="a3"/>
+        <w:pStyle w:val="ListParagraph"/>
         <w:ind w:left="367"/>
         <w:rPr>
           <w:rFonts w:ascii="David" w:hAnsi="David" w:cs="David"/>
@@ -7505,7 +7496,7 @@
     </w:p>
     <w:p>
       <w:pPr>
-        <w:pStyle w:val="a3"/>
+        <w:pStyle w:val="ListParagraph"/>
         <w:ind w:left="367"/>
         <w:rPr>
           <w:rFonts w:ascii="David" w:hAnsi="David" w:cs="David"/>
@@ -7517,7 +7508,7 @@
     </w:p>
     <w:p>
       <w:pPr>
-        <w:pStyle w:val="a3"/>
+        <w:pStyle w:val="ListParagraph"/>
         <w:ind w:left="367"/>
         <w:rPr>
           <w:rFonts w:ascii="David" w:hAnsi="David"/>
@@ -7541,17 +7532,18 @@
       </w:r>
       <w:r>
         <w:rPr>
-          <w:rFonts w:ascii="David" w:hAnsi="David" w:cs="David" w:hint="cs"/>
+          <w:rFonts w:ascii="David" w:hAnsi="David"/>
           <w:noProof/>
           <w:sz w:val="24"/>
           <w:szCs w:val="24"/>
           <w:rtl/>
+          <w:lang w:val="ar-SA" w:bidi="ar-SA"/>
         </w:rPr>
         <w:drawing>
-          <wp:inline distT="0" distB="0" distL="0" distR="0" wp14:anchorId="07F61B52" wp14:editId="7D3D0880">
-            <wp:extent cx="1765079" cy="2984127"/>
-            <wp:effectExtent l="0" t="0" r="6985" b="6985"/>
-            <wp:docPr id="402067848" name="תמונה 2" descr="תמונה שמכילה טקסט, צילום מסך, גופן, עיצוב&#10;&#10;תוכן שנוצר על-ידי בינה מלאכותית עשוי להיות שגוי."/>
+          <wp:inline distT="0" distB="0" distL="0" distR="0" wp14:anchorId="4FB736D2" wp14:editId="670D1208">
+            <wp:extent cx="2210108" cy="7287642"/>
+            <wp:effectExtent l="0" t="0" r="0" b="8890"/>
+            <wp:docPr id="556889609" name="Picture 1"/>
             <wp:cNvGraphicFramePr>
               <a:graphicFrameLocks xmlns:a="http://schemas.openxmlformats.org/drawingml/2006/main" noChangeAspect="1"/>
             </wp:cNvGraphicFramePr>
@@ -7559,7 +7551,7 @@
               <a:graphicData uri="http://schemas.openxmlformats.org/drawingml/2006/picture">
                 <pic:pic xmlns:pic="http://schemas.openxmlformats.org/drawingml/2006/picture">
                   <pic:nvPicPr>
-                    <pic:cNvPr id="402067848" name="תמונה 2" descr="תמונה שמכילה טקסט, צילום מסך, גופן, עיצוב&#10;&#10;תוכן שנוצר על-ידי בינה מלאכותית עשוי להיות שגוי."/>
+                    <pic:cNvPr id="556889609" name="Picture 556889609"/>
                     <pic:cNvPicPr/>
                   </pic:nvPicPr>
                   <pic:blipFill>
@@ -7577,7 +7569,7 @@
                   <pic:spPr>
                     <a:xfrm>
                       <a:off x="0" y="0"/>
-                      <a:ext cx="1765079" cy="2984127"/>
+                      <a:ext cx="2210108" cy="7287642"/>
                     </a:xfrm>
                     <a:prstGeom prst="rect">
                       <a:avLst/>
@@ -7593,13 +7585,32 @@
     <w:p>
       <w:pPr>
         <w:rPr>
+          <w:noProof/>
+          <w:sz w:val="24"/>
+          <w:szCs w:val="24"/>
+          <w:rtl/>
+        </w:rPr>
+      </w:pPr>
+      <w:r>
+        <w:rPr>
           <w:rFonts w:hint="cs"/>
           <w:noProof/>
           <w:sz w:val="24"/>
           <w:szCs w:val="24"/>
-          <w:rtl/>
-        </w:rPr>
-      </w:pPr>
+          <w:highlight w:val="yellow"/>
+          <w:rtl/>
+        </w:rPr>
+        <w:t xml:space="preserve">ממשק שולחנות א. צריך להראות יותר יפה ב. יש לעבוד עם </w:t>
+      </w:r>
+      <w:r>
+        <w:rPr>
+          <w:noProof/>
+          <w:sz w:val="24"/>
+          <w:szCs w:val="24"/>
+          <w:highlight w:val="yellow"/>
+        </w:rPr>
+        <w:t xml:space="preserve"> </w:t>
+      </w:r>
       <w:r>
         <w:rPr>
           <w:rFonts w:hint="cs"/>
@@ -7609,7 +7620,7 @@
           <w:highlight w:val="yellow"/>
           <w:rtl/>
         </w:rPr>
-        <w:t xml:space="preserve">ממשק שולחנות א. צריך להראות יותר יפה ב. יש לעבוד עם </w:t>
+        <w:t xml:space="preserve"> </w:t>
       </w:r>
       <w:r>
         <w:rPr>
@@ -7638,7 +7649,7 @@
           <w:szCs w:val="24"/>
           <w:highlight w:val="yellow"/>
         </w:rPr>
-        <w:t xml:space="preserve"> </w:t>
+        <w:t>wix Studion</w:t>
       </w:r>
       <w:r>
         <w:rPr>
@@ -7649,7 +7660,7 @@
           <w:highlight w:val="yellow"/>
           <w:rtl/>
         </w:rPr>
-        <w:t xml:space="preserve"> </w:t>
+        <w:t xml:space="preserve"> צריך לשקף את כמות השולחנות במסעדה </w:t>
       </w:r>
       <w:r>
         <w:rPr>
@@ -7657,8 +7668,9 @@
           <w:sz w:val="24"/>
           <w:szCs w:val="24"/>
           <w:highlight w:val="yellow"/>
-        </w:rPr>
-        <w:t>wix Studion</w:t>
+          <w:rtl/>
+        </w:rPr>
+        <w:t>–</w:t>
       </w:r>
       <w:r>
         <w:rPr>
@@ -7669,17 +7681,7 @@
           <w:highlight w:val="yellow"/>
           <w:rtl/>
         </w:rPr>
-        <w:t xml:space="preserve"> צריך לשקף את כמות השולחנות במסעדה </w:t>
-      </w:r>
-      <w:r>
-        <w:rPr>
-          <w:noProof/>
-          <w:sz w:val="24"/>
-          <w:szCs w:val="24"/>
-          <w:highlight w:val="yellow"/>
-          <w:rtl/>
-        </w:rPr>
-        <w:t>–</w:t>
+        <w:t xml:space="preserve"> כרגע רואים רק 2 שולחנות? האם זו מסעדה עם 2 שולחנות ?....... מה עם השולחנות הפנויים?</w:t>
       </w:r>
       <w:r>
         <w:rPr>
@@ -7687,10 +7689,9 @@
           <w:noProof/>
           <w:sz w:val="24"/>
           <w:szCs w:val="24"/>
-          <w:highlight w:val="yellow"/>
-          <w:rtl/>
-        </w:rPr>
-        <w:t xml:space="preserve"> כרגע רואים רק 2 שולחנות? האם זו מסעדה עם 2 שולחנות ?....... מה עם השולחנות הפנויים?</w:t>
+          <w:rtl/>
+        </w:rPr>
+        <w:t xml:space="preserve"> </w:t>
       </w:r>
       <w:r>
         <w:rPr>
@@ -7700,7 +7701,7 @@
           <w:szCs w:val="24"/>
           <w:rtl/>
         </w:rPr>
-        <w:t xml:space="preserve"> </w:t>
+        <w:t xml:space="preserve">יש </w:t>
       </w:r>
       <w:r>
         <w:rPr>
@@ -7708,16 +7709,6 @@
           <w:noProof/>
           <w:sz w:val="24"/>
           <w:szCs w:val="24"/>
-          <w:rtl/>
-        </w:rPr>
-        <w:t xml:space="preserve">יש </w:t>
-      </w:r>
-      <w:r>
-        <w:rPr>
-          <w:rFonts w:hint="cs"/>
-          <w:noProof/>
-          <w:sz w:val="24"/>
-          <w:szCs w:val="24"/>
           <w:highlight w:val="yellow"/>
           <w:rtl/>
         </w:rPr>
@@ -7726,7 +7717,7 @@
     </w:p>
     <w:p>
       <w:pPr>
-        <w:pStyle w:val="a3"/>
+        <w:pStyle w:val="ListParagraph"/>
         <w:ind w:left="367"/>
         <w:rPr>
           <w:rFonts w:ascii="David" w:hAnsi="David" w:cs="David"/>
@@ -7739,7 +7730,7 @@
     </w:p>
     <w:p>
       <w:pPr>
-        <w:pStyle w:val="a3"/>
+        <w:pStyle w:val="ListParagraph"/>
         <w:ind w:left="367"/>
         <w:rPr>
           <w:rFonts w:ascii="David" w:hAnsi="David" w:cs="David"/>
@@ -7752,7 +7743,7 @@
     </w:p>
     <w:p>
       <w:pPr>
-        <w:pStyle w:val="a3"/>
+        <w:pStyle w:val="ListParagraph"/>
         <w:ind w:left="367"/>
         <w:rPr>
           <w:rFonts w:ascii="David" w:hAnsi="David" w:cs="David"/>
@@ -7765,7 +7756,7 @@
     </w:p>
     <w:p>
       <w:pPr>
-        <w:pStyle w:val="a3"/>
+        <w:pStyle w:val="ListParagraph"/>
         <w:ind w:left="367"/>
         <w:rPr>
           <w:rFonts w:ascii="David" w:hAnsi="David" w:cs="David"/>
@@ -7786,17 +7777,18 @@
       </w:pPr>
       <w:r>
         <w:rPr>
-          <w:rFonts w:hint="cs"/>
           <w:noProof/>
           <w:sz w:val="24"/>
           <w:szCs w:val="24"/>
           <w:rtl/>
-        </w:rPr>
+          <w:lang w:val="he-IL"/>
+        </w:rPr>
+        <w:lastRenderedPageBreak/>
         <w:drawing>
-          <wp:inline distT="0" distB="0" distL="0" distR="0" wp14:anchorId="545A4AFB" wp14:editId="07BE7136">
-            <wp:extent cx="1765079" cy="2984127"/>
-            <wp:effectExtent l="0" t="0" r="6985" b="6985"/>
-            <wp:docPr id="1825453920" name="תמונה 3" descr="תמונה שמכילה טקסט, עיצוב, כלי, אלגברה&#10;&#10;תוכן שנוצר על-ידי בינה מלאכותית עשוי להיות שגוי."/>
+          <wp:inline distT="0" distB="0" distL="0" distR="0" wp14:anchorId="12072DD0" wp14:editId="6FD40FEC">
+            <wp:extent cx="2524477" cy="5477639"/>
+            <wp:effectExtent l="0" t="0" r="9525" b="8890"/>
+            <wp:docPr id="381396239" name="Picture 2" descr="A screenshot of a login form&#10;&#10;AI-generated content may be incorrect."/>
             <wp:cNvGraphicFramePr>
               <a:graphicFrameLocks xmlns:a="http://schemas.openxmlformats.org/drawingml/2006/main" noChangeAspect="1"/>
             </wp:cNvGraphicFramePr>
@@ -7804,7 +7796,7 @@
               <a:graphicData uri="http://schemas.openxmlformats.org/drawingml/2006/picture">
                 <pic:pic xmlns:pic="http://schemas.openxmlformats.org/drawingml/2006/picture">
                   <pic:nvPicPr>
-                    <pic:cNvPr id="1825453920" name="תמונה 3" descr="תמונה שמכילה טקסט, עיצוב, כלי, אלגברה&#10;&#10;תוכן שנוצר על-ידי בינה מלאכותית עשוי להיות שגוי."/>
+                    <pic:cNvPr id="381396239" name="Picture 2" descr="A screenshot of a login form&#10;&#10;AI-generated content may be incorrect."/>
                     <pic:cNvPicPr/>
                   </pic:nvPicPr>
                   <pic:blipFill>
@@ -7822,7 +7814,7 @@
                   <pic:spPr>
                     <a:xfrm>
                       <a:off x="0" y="0"/>
-                      <a:ext cx="1765079" cy="2984127"/>
+                      <a:ext cx="2524477" cy="5477639"/>
                     </a:xfrm>
                     <a:prstGeom prst="rect">
                       <a:avLst/>
@@ -7988,7 +7980,7 @@
     </w:p>
     <w:p>
       <w:pPr>
-        <w:pStyle w:val="a3"/>
+        <w:pStyle w:val="ListParagraph"/>
         <w:ind w:left="367"/>
         <w:rPr>
           <w:rFonts w:ascii="David" w:hAnsi="David" w:cs="David"/>
@@ -8157,7 +8149,7 @@
     </w:p>
     <w:p>
       <w:pPr>
-        <w:pStyle w:val="a3"/>
+        <w:pStyle w:val="ListParagraph"/>
         <w:ind w:left="367"/>
         <w:rPr>
           <w:rFonts w:ascii="David" w:hAnsi="David" w:cs="David"/>
@@ -8173,6 +8165,7 @@
           <w:szCs w:val="24"/>
           <w:rtl/>
         </w:rPr>
+        <w:lastRenderedPageBreak/>
         <w:t xml:space="preserve"> </w:t>
       </w:r>
       <w:r>
@@ -8228,7 +8221,7 @@
     </w:p>
     <w:p>
       <w:pPr>
-        <w:pStyle w:val="a3"/>
+        <w:pStyle w:val="ListParagraph"/>
         <w:ind w:left="367"/>
         <w:rPr>
           <w:rFonts w:ascii="David" w:hAnsi="David" w:cs="David"/>
@@ -8250,7 +8243,7 @@
     </w:p>
     <w:p>
       <w:pPr>
-        <w:pStyle w:val="a3"/>
+        <w:pStyle w:val="ListParagraph"/>
         <w:ind w:left="367"/>
         <w:rPr>
           <w:rFonts w:ascii="David" w:hAnsi="David"/>
@@ -8317,7 +8310,7 @@
     </w:p>
     <w:p>
       <w:pPr>
-        <w:pStyle w:val="a3"/>
+        <w:pStyle w:val="ListParagraph"/>
         <w:ind w:left="367"/>
         <w:rPr>
           <w:rFonts w:ascii="David" w:hAnsi="David" w:cs="David"/>
@@ -8371,7 +8364,7 @@
     </w:p>
     <w:p>
       <w:pPr>
-        <w:pStyle w:val="a3"/>
+        <w:pStyle w:val="ListParagraph"/>
         <w:ind w:left="367"/>
         <w:rPr>
           <w:rFonts w:ascii="David" w:hAnsi="David" w:cs="David"/>
@@ -8427,10 +8420,18 @@
           <w:highlight w:val="yellow"/>
           <w:rtl/>
         </w:rPr>
-        <w:t xml:space="preserve"> כמשתמש המערכת נכנסת לממשקי </w:t>
-      </w:r>
-      <w:bookmarkStart w:id="1" w:name="_GoBack"/>
-      <w:bookmarkEnd w:id="1"/>
+        <w:t xml:space="preserve"> כמשתמש המערכת נכנסת לממשקי משתמש </w:t>
+      </w:r>
+      <w:r>
+        <w:rPr>
+          <w:rFonts w:ascii="David" w:hAnsi="David" w:cs="David"/>
+          <w:sz w:val="24"/>
+          <w:szCs w:val="24"/>
+          <w:highlight w:val="yellow"/>
+          <w:rtl/>
+        </w:rPr>
+        <w:t>–</w:t>
+      </w:r>
       <w:r>
         <w:rPr>
           <w:rFonts w:ascii="David" w:hAnsi="David" w:cs="David" w:hint="cs"/>
@@ -8439,7 +8440,7 @@
           <w:highlight w:val="yellow"/>
           <w:rtl/>
         </w:rPr>
-        <w:t xml:space="preserve">משתמש </w:t>
+        <w:t xml:space="preserve"> ולכן יש להראות מסך </w:t>
       </w:r>
       <w:r>
         <w:rPr>
@@ -8447,9 +8448,8 @@
           <w:sz w:val="24"/>
           <w:szCs w:val="24"/>
           <w:highlight w:val="yellow"/>
-          <w:rtl/>
-        </w:rPr>
-        <w:t>–</w:t>
+        </w:rPr>
+        <w:t>login</w:t>
       </w:r>
       <w:r>
         <w:rPr>
@@ -8459,17 +8459,41 @@
           <w:highlight w:val="yellow"/>
           <w:rtl/>
         </w:rPr>
-        <w:t xml:space="preserve"> ולכן יש להראות מסך </w:t>
-      </w:r>
-      <w:r>
+        <w:t xml:space="preserve"> אחד בודד. </w:t>
+      </w:r>
+    </w:p>
+    <w:p>
+      <w:pPr>
+        <w:pStyle w:val="ListParagraph"/>
+        <w:ind w:left="367"/>
         <w:rPr>
           <w:rFonts w:ascii="David" w:hAnsi="David" w:cs="David"/>
           <w:sz w:val="24"/>
           <w:szCs w:val="24"/>
+          <w:rtl/>
+        </w:rPr>
+      </w:pPr>
+      <w:r>
+        <w:rPr>
+          <w:rFonts w:ascii="David" w:hAnsi="David" w:cs="David" w:hint="cs"/>
+          <w:sz w:val="24"/>
+          <w:szCs w:val="24"/>
           <w:highlight w:val="yellow"/>
-        </w:rPr>
-        <w:t>login</w:t>
-      </w:r>
+          <w:rtl/>
+        </w:rPr>
+        <w:t>יש לעבור על טבלת הפונקציונאליות ולראות שכל הפונקציות שם נמצאות בממשקים!!!</w:t>
+      </w:r>
+    </w:p>
+    <w:p>
+      <w:pPr>
+        <w:pStyle w:val="ListParagraph"/>
+        <w:ind w:left="367"/>
+        <w:rPr>
+          <w:rFonts w:ascii="David" w:hAnsi="David" w:cs="David"/>
+          <w:sz w:val="24"/>
+          <w:szCs w:val="24"/>
+        </w:rPr>
+      </w:pPr>
       <w:r>
         <w:rPr>
           <w:rFonts w:ascii="David" w:hAnsi="David" w:cs="David" w:hint="cs"/>
@@ -8478,108 +8502,65 @@
           <w:highlight w:val="yellow"/>
           <w:rtl/>
         </w:rPr>
-        <w:t xml:space="preserve"> אחד בודד. </w:t>
-      </w:r>
-    </w:p>
-    <w:p>
-      <w:pPr>
-        <w:pStyle w:val="a3"/>
-        <w:ind w:left="367"/>
+        <w:t xml:space="preserve">נא לא להתקדם למודולים אחרים במסמך אלא רק </w:t>
+      </w:r>
+      <w:proofErr w:type="spellStart"/>
+      <w:r>
+        <w:rPr>
+          <w:rFonts w:ascii="David" w:hAnsi="David" w:cs="David" w:hint="cs"/>
+          <w:sz w:val="24"/>
+          <w:szCs w:val="24"/>
+          <w:highlight w:val="yellow"/>
+          <w:rtl/>
+        </w:rPr>
+        <w:t>לממשקם</w:t>
+      </w:r>
+      <w:proofErr w:type="spellEnd"/>
+      <w:r>
+        <w:rPr>
+          <w:rFonts w:ascii="David" w:hAnsi="David" w:cs="David" w:hint="cs"/>
+          <w:sz w:val="24"/>
+          <w:szCs w:val="24"/>
+          <w:highlight w:val="yellow"/>
+          <w:rtl/>
+        </w:rPr>
+        <w:t xml:space="preserve"> שמהם </w:t>
+      </w:r>
+      <w:proofErr w:type="spellStart"/>
+      <w:r>
+        <w:rPr>
+          <w:rFonts w:ascii="David" w:hAnsi="David" w:cs="David" w:hint="cs"/>
+          <w:sz w:val="24"/>
+          <w:szCs w:val="24"/>
+          <w:highlight w:val="yellow"/>
+          <w:rtl/>
+        </w:rPr>
+        <w:t>יגזר</w:t>
+      </w:r>
+      <w:proofErr w:type="spellEnd"/>
+      <w:r>
+        <w:rPr>
+          <w:rFonts w:ascii="David" w:hAnsi="David" w:cs="David" w:hint="cs"/>
+          <w:sz w:val="24"/>
+          <w:szCs w:val="24"/>
+          <w:highlight w:val="yellow"/>
+          <w:rtl/>
+        </w:rPr>
+        <w:t xml:space="preserve"> ה </w:t>
+      </w:r>
+      <w:r>
         <w:rPr>
           <w:rFonts w:ascii="David" w:hAnsi="David" w:cs="David"/>
           <w:sz w:val="24"/>
           <w:szCs w:val="24"/>
-          <w:rtl/>
-        </w:rPr>
-      </w:pPr>
-      <w:r>
-        <w:rPr>
-          <w:rFonts w:ascii="David" w:hAnsi="David" w:cs="David" w:hint="cs"/>
-          <w:sz w:val="24"/>
-          <w:szCs w:val="24"/>
           <w:highlight w:val="yellow"/>
-          <w:rtl/>
-        </w:rPr>
-        <w:t>יש לעבור על טבלת הפונקציונאליות ולראות שכל הפונקציות שם נמצאות בממשקים!!!</w:t>
-      </w:r>
-    </w:p>
-    <w:p>
-      <w:pPr>
-        <w:pStyle w:val="a3"/>
-        <w:ind w:left="367"/>
-        <w:rPr>
-          <w:rFonts w:ascii="David" w:hAnsi="David" w:cs="David"/>
-          <w:sz w:val="24"/>
-          <w:szCs w:val="24"/>
-        </w:rPr>
-      </w:pPr>
-      <w:r>
-        <w:rPr>
-          <w:rFonts w:ascii="David" w:hAnsi="David" w:cs="David" w:hint="cs"/>
-          <w:sz w:val="24"/>
-          <w:szCs w:val="24"/>
-          <w:highlight w:val="yellow"/>
-          <w:rtl/>
-        </w:rPr>
-        <w:t xml:space="preserve">נא לא להתקדם למודולים אחרים במסמך אלא רק </w:t>
-      </w:r>
-      <w:proofErr w:type="spellStart"/>
-      <w:r>
-        <w:rPr>
-          <w:rFonts w:ascii="David" w:hAnsi="David" w:cs="David" w:hint="cs"/>
-          <w:sz w:val="24"/>
-          <w:szCs w:val="24"/>
-          <w:highlight w:val="yellow"/>
-          <w:rtl/>
-        </w:rPr>
-        <w:t>לממשקם</w:t>
-      </w:r>
-      <w:proofErr w:type="spellEnd"/>
-      <w:r>
-        <w:rPr>
-          <w:rFonts w:ascii="David" w:hAnsi="David" w:cs="David" w:hint="cs"/>
-          <w:sz w:val="24"/>
-          <w:szCs w:val="24"/>
-          <w:highlight w:val="yellow"/>
-          <w:rtl/>
-        </w:rPr>
-        <w:t xml:space="preserve"> שמהם </w:t>
-      </w:r>
-      <w:proofErr w:type="spellStart"/>
-      <w:r>
-        <w:rPr>
-          <w:rFonts w:ascii="David" w:hAnsi="David" w:cs="David" w:hint="cs"/>
-          <w:sz w:val="24"/>
-          <w:szCs w:val="24"/>
-          <w:highlight w:val="yellow"/>
-          <w:rtl/>
-        </w:rPr>
-        <w:t>יגזר</w:t>
-      </w:r>
-      <w:proofErr w:type="spellEnd"/>
-      <w:r>
-        <w:rPr>
-          <w:rFonts w:ascii="David" w:hAnsi="David" w:cs="David" w:hint="cs"/>
-          <w:sz w:val="24"/>
-          <w:szCs w:val="24"/>
-          <w:highlight w:val="yellow"/>
-          <w:rtl/>
-        </w:rPr>
-        <w:t xml:space="preserve"> ה </w:t>
-      </w:r>
-      <w:r>
-        <w:rPr>
-          <w:rFonts w:ascii="David" w:hAnsi="David" w:cs="David"/>
-          <w:sz w:val="24"/>
-          <w:szCs w:val="24"/>
-          <w:highlight w:val="yellow"/>
         </w:rPr>
         <w:t>ERD</w:t>
       </w:r>
     </w:p>
     <w:p>
       <w:pPr>
-        <w:pStyle w:val="a3"/>
+        <w:pStyle w:val="ListParagraph"/>
         <w:ind w:left="367"/>
         <w:rPr>
           <w:rFonts w:ascii="David" w:hAnsi="David" w:cs="David"/>
@@ -8689,7 +8670,7 @@
     </w:p>
     <w:p>
       <w:pPr>
-        <w:pStyle w:val="a3"/>
+        <w:pStyle w:val="ListParagraph"/>
         <w:ind w:left="367"/>
         <w:rPr>
           <w:rFonts w:ascii="David" w:hAnsi="David"/>
@@ -8775,7 +8756,7 @@
     </w:p>
     <w:p>
       <w:pPr>
-        <w:pStyle w:val="a3"/>
+        <w:pStyle w:val="ListParagraph"/>
         <w:ind w:left="367"/>
         <w:rPr>
           <w:rFonts w:ascii="David" w:hAnsi="David" w:cs="David"/>
@@ -8796,7 +8777,7 @@
     </w:p>
     <w:p>
       <w:pPr>
-        <w:pStyle w:val="a3"/>
+        <w:pStyle w:val="ListParagraph"/>
         <w:ind w:left="367"/>
         <w:rPr>
           <w:rFonts w:ascii="David" w:hAnsi="David" w:cs="David"/>
@@ -8808,7 +8789,7 @@
     </w:p>
     <w:p>
       <w:pPr>
-        <w:pStyle w:val="a3"/>
+        <w:pStyle w:val="ListParagraph"/>
         <w:numPr>
           <w:ilvl w:val="0"/>
           <w:numId w:val="7"/>
@@ -8847,7 +8828,7 @@
         </w:rPr>
         <w:lastRenderedPageBreak/>
         <w:drawing>
-          <wp:inline distT="0" distB="0" distL="0" distR="0" wp14:anchorId="0AC9CAA6" wp14:editId="2E4C3126">
+          <wp:inline distT="0" distB="0" distL="0" distR="0" wp14:anchorId="0AC9CAA6" wp14:editId="3573BFDB">
             <wp:extent cx="2814247" cy="6257925"/>
             <wp:effectExtent l="0" t="0" r="5715" b="0"/>
             <wp:docPr id="142432731" name="תמונה 12" descr="תמונה שמכילה טקסט, צילום מסך, עיצוב, קו&#10;&#10;תוכן שנוצר על-ידי בינה מלאכותית עשוי להיות שגוי."/>
@@ -8975,7 +8956,7 @@
     </w:p>
     <w:p>
       <w:pPr>
-        <w:pStyle w:val="a3"/>
+        <w:pStyle w:val="ListParagraph"/>
         <w:numPr>
           <w:ilvl w:val="0"/>
           <w:numId w:val="7"/>
@@ -9000,7 +8981,7 @@
     </w:p>
     <w:p>
       <w:pPr>
-        <w:pStyle w:val="a3"/>
+        <w:pStyle w:val="ListParagraph"/>
         <w:rPr>
           <w:rFonts w:ascii="David" w:hAnsi="David" w:cs="David"/>
           <w:noProof/>
@@ -9073,7 +9054,7 @@
     </w:p>
     <w:p>
       <w:pPr>
-        <w:pStyle w:val="a3"/>
+        <w:pStyle w:val="ListParagraph"/>
         <w:rPr>
           <w:rFonts w:ascii="David" w:hAnsi="David" w:cs="David"/>
           <w:sz w:val="24"/>
@@ -9113,7 +9094,7 @@
     </w:p>
     <w:p>
       <w:pPr>
-        <w:pStyle w:val="a3"/>
+        <w:pStyle w:val="ListParagraph"/>
         <w:numPr>
           <w:ilvl w:val="1"/>
           <w:numId w:val="7"/>
@@ -9136,7 +9117,7 @@
     </w:p>
     <w:p>
       <w:pPr>
-        <w:pStyle w:val="a3"/>
+        <w:pStyle w:val="ListParagraph"/>
         <w:ind w:left="1080"/>
         <w:rPr>
           <w:rFonts w:ascii="David" w:hAnsi="David" w:cs="David"/>
@@ -9198,7 +9179,7 @@
     </w:p>
     <w:p>
       <w:pPr>
-        <w:pStyle w:val="a3"/>
+        <w:pStyle w:val="ListParagraph"/>
         <w:ind w:left="1080"/>
         <w:rPr>
           <w:rFonts w:ascii="David" w:hAnsi="David" w:cs="David"/>
@@ -9219,7 +9200,7 @@
     </w:p>
     <w:p>
       <w:pPr>
-        <w:pStyle w:val="a3"/>
+        <w:pStyle w:val="ListParagraph"/>
         <w:ind w:left="1080"/>
         <w:rPr>
           <w:rFonts w:ascii="David" w:hAnsi="David" w:cs="David"/>
@@ -9257,7 +9238,7 @@
     </w:p>
     <w:p>
       <w:pPr>
-        <w:pStyle w:val="a3"/>
+        <w:pStyle w:val="ListParagraph"/>
         <w:numPr>
           <w:ilvl w:val="1"/>
           <w:numId w:val="7"/>
@@ -9280,7 +9261,7 @@
     </w:p>
     <w:p>
       <w:pPr>
-        <w:pStyle w:val="a3"/>
+        <w:pStyle w:val="ListParagraph"/>
         <w:ind w:left="1080"/>
         <w:rPr>
           <w:rFonts w:ascii="David" w:hAnsi="David" w:cs="David"/>
@@ -9343,7 +9324,7 @@
     </w:p>
     <w:p>
       <w:pPr>
-        <w:pStyle w:val="a3"/>
+        <w:pStyle w:val="ListParagraph"/>
         <w:ind w:left="1080"/>
         <w:rPr>
           <w:rFonts w:ascii="David" w:hAnsi="David" w:cs="David"/>
@@ -9364,7 +9345,7 @@
     </w:p>
     <w:p>
       <w:pPr>
-        <w:pStyle w:val="a3"/>
+        <w:pStyle w:val="ListParagraph"/>
         <w:ind w:left="1080"/>
         <w:rPr>
           <w:rFonts w:ascii="David" w:hAnsi="David" w:cs="David"/>
@@ -9385,7 +9366,7 @@
     </w:p>
     <w:p>
       <w:pPr>
-        <w:pStyle w:val="a3"/>
+        <w:pStyle w:val="ListParagraph"/>
         <w:numPr>
           <w:ilvl w:val="1"/>
           <w:numId w:val="7"/>
@@ -9408,7 +9389,7 @@
     </w:p>
     <w:p>
       <w:pPr>
-        <w:pStyle w:val="a3"/>
+        <w:pStyle w:val="ListParagraph"/>
         <w:ind w:left="1080"/>
         <w:rPr>
           <w:rFonts w:ascii="David" w:hAnsi="David" w:cs="David"/>
@@ -9470,7 +9451,7 @@
     </w:p>
     <w:p>
       <w:pPr>
-        <w:pStyle w:val="a3"/>
+        <w:pStyle w:val="ListParagraph"/>
         <w:ind w:left="1080"/>
         <w:rPr>
           <w:rFonts w:ascii="David" w:hAnsi="David" w:cs="David"/>
@@ -9491,7 +9472,7 @@
     </w:p>
     <w:p>
       <w:pPr>
-        <w:pStyle w:val="a3"/>
+        <w:pStyle w:val="ListParagraph"/>
         <w:ind w:left="1080"/>
         <w:rPr>
           <w:rFonts w:ascii="David" w:hAnsi="David" w:cs="David"/>
@@ -9529,7 +9510,7 @@
     </w:p>
     <w:p>
       <w:pPr>
-        <w:pStyle w:val="a3"/>
+        <w:pStyle w:val="ListParagraph"/>
         <w:ind w:left="1080"/>
         <w:rPr>
           <w:rFonts w:ascii="David" w:hAnsi="David" w:cs="David"/>
@@ -9541,7 +9522,7 @@
     </w:p>
     <w:p>
       <w:pPr>
-        <w:pStyle w:val="a3"/>
+        <w:pStyle w:val="ListParagraph"/>
         <w:ind w:left="1080"/>
         <w:rPr>
           <w:rFonts w:ascii="David" w:hAnsi="David" w:cs="David"/>
@@ -9604,7 +9585,7 @@
     </w:p>
     <w:p>
       <w:pPr>
-        <w:pStyle w:val="a3"/>
+        <w:pStyle w:val="ListParagraph"/>
         <w:ind w:left="1080"/>
         <w:rPr>
           <w:rFonts w:ascii="David" w:hAnsi="David" w:cs="David"/>
@@ -9616,7 +9597,7 @@
     </w:p>
     <w:p>
       <w:pPr>
-        <w:pStyle w:val="a3"/>
+        <w:pStyle w:val="ListParagraph"/>
         <w:ind w:left="1080"/>
         <w:rPr>
           <w:rFonts w:ascii="David" w:hAnsi="David" w:cs="David"/>
@@ -9628,7 +9609,7 @@
     </w:p>
     <w:p>
       <w:pPr>
-        <w:pStyle w:val="a3"/>
+        <w:pStyle w:val="ListParagraph"/>
         <w:ind w:left="1080"/>
         <w:rPr>
           <w:rFonts w:ascii="David" w:hAnsi="David" w:cs="David"/>
@@ -9649,7 +9630,7 @@
     </w:p>
     <w:p>
       <w:pPr>
-        <w:pStyle w:val="a3"/>
+        <w:pStyle w:val="ListParagraph"/>
         <w:ind w:left="1080"/>
         <w:rPr>
           <w:rFonts w:ascii="David" w:hAnsi="David" w:cs="David"/>
@@ -9670,7 +9651,7 @@
     </w:p>
     <w:p>
       <w:pPr>
-        <w:pStyle w:val="a3"/>
+        <w:pStyle w:val="ListParagraph"/>
         <w:ind w:left="1080"/>
         <w:rPr>
           <w:rFonts w:ascii="David" w:hAnsi="David" w:cs="David"/>
@@ -9682,7 +9663,7 @@
     </w:p>
     <w:p>
       <w:pPr>
-        <w:pStyle w:val="a3"/>
+        <w:pStyle w:val="ListParagraph"/>
         <w:numPr>
           <w:ilvl w:val="1"/>
           <w:numId w:val="7"/>
@@ -9722,7 +9703,7 @@
     </w:p>
     <w:p>
       <w:pPr>
-        <w:pStyle w:val="a3"/>
+        <w:pStyle w:val="ListParagraph"/>
         <w:ind w:left="1080"/>
         <w:rPr>
           <w:rFonts w:ascii="David" w:hAnsi="David" w:cs="David"/>
@@ -9784,7 +9765,7 @@
     </w:p>
     <w:p>
       <w:pPr>
-        <w:pStyle w:val="a3"/>
+        <w:pStyle w:val="ListParagraph"/>
         <w:ind w:left="1080"/>
         <w:rPr>
           <w:rFonts w:ascii="David" w:hAnsi="David" w:cs="David"/>
@@ -9805,7 +9786,7 @@
     </w:p>
     <w:p>
       <w:pPr>
-        <w:pStyle w:val="a3"/>
+        <w:pStyle w:val="ListParagraph"/>
         <w:ind w:left="1080"/>
         <w:rPr>
           <w:rFonts w:ascii="David" w:hAnsi="David" w:cs="David"/>
@@ -9868,7 +9849,7 @@
     </w:p>
     <w:p>
       <w:pPr>
-        <w:pStyle w:val="a3"/>
+        <w:pStyle w:val="ListParagraph"/>
         <w:ind w:left="1080"/>
         <w:rPr>
           <w:rFonts w:ascii="David" w:hAnsi="David" w:cs="David"/>
@@ -9889,7 +9870,7 @@
     </w:p>
     <w:p>
       <w:pPr>
-        <w:pStyle w:val="a3"/>
+        <w:pStyle w:val="ListParagraph"/>
         <w:ind w:left="1080"/>
         <w:rPr>
           <w:rFonts w:ascii="David" w:hAnsi="David" w:cs="David"/>
@@ -9901,7 +9882,7 @@
     </w:p>
     <w:p>
       <w:pPr>
-        <w:pStyle w:val="a3"/>
+        <w:pStyle w:val="ListParagraph"/>
         <w:ind w:left="1080"/>
         <w:rPr>
           <w:rFonts w:ascii="David" w:hAnsi="David" w:cs="David"/>
@@ -9913,7 +9894,7 @@
     </w:p>
     <w:p>
       <w:pPr>
-        <w:pStyle w:val="a3"/>
+        <w:pStyle w:val="ListParagraph"/>
         <w:ind w:left="1080"/>
         <w:rPr>
           <w:rFonts w:ascii="David" w:hAnsi="David" w:cs="David"/>
@@ -9943,7 +9924,7 @@
     </w:p>
     <w:p>
       <w:pPr>
-        <w:pStyle w:val="1"/>
+        <w:pStyle w:val="Heading1"/>
       </w:pPr>
       <w:r>
         <w:rPr>
@@ -9956,7 +9937,7 @@
     </w:p>
     <w:p>
       <w:pPr>
-        <w:pStyle w:val="2"/>
+        <w:pStyle w:val="Heading2"/>
         <w:rPr>
           <w:rtl/>
         </w:rPr>
@@ -10021,7 +10002,25 @@
           <w:szCs w:val="24"/>
           <w:rtl/>
         </w:rPr>
-        <w:t xml:space="preserve"> לתשומת לבך </w:t>
+        <w:t xml:space="preserve"> לתשומת </w:t>
+      </w:r>
+      <w:proofErr w:type="spellStart"/>
+      <w:r>
+        <w:rPr>
+          <w:sz w:val="24"/>
+          <w:szCs w:val="24"/>
+          <w:rtl/>
+        </w:rPr>
+        <w:t>לבך</w:t>
+      </w:r>
+      <w:proofErr w:type="spellEnd"/>
+      <w:r>
+        <w:rPr>
+          <w:sz w:val="24"/>
+          <w:szCs w:val="24"/>
+          <w:rtl/>
+        </w:rPr>
+        <w:t xml:space="preserve"> </w:t>
       </w:r>
       <w:proofErr w:type="spellStart"/>
       <w:r>
@@ -10313,7 +10312,7 @@
     </w:p>
     <w:p>
       <w:pPr>
-        <w:pStyle w:val="1"/>
+        <w:pStyle w:val="Heading1"/>
         <w:rPr>
           <w:sz w:val="24"/>
           <w:szCs w:val="24"/>
@@ -10332,7 +10331,7 @@
     </w:p>
     <w:p>
       <w:pPr>
-        <w:pStyle w:val="2"/>
+        <w:pStyle w:val="Heading2"/>
         <w:rPr>
           <w:rtl/>
         </w:rPr>
@@ -10721,7 +10720,7 @@
 </file>
 
 <file path=word/endnotes.xml><?xml version="1.0" encoding="utf-8"?>
-<w:endnotes xmlns:wpc="http://schemas.microsoft.com/office/word/2010/wordprocessingCanvas" xmlns:cx="http://schemas.microsoft.com/office/drawing/2014/chartex" xmlns:mc="http://schemas.openxmlformats.org/markup-compatibility/2006" xmlns:o="urn:schemas-microsoft-com:office:office" xmlns:r="http://schemas.openxmlformats.org/officeDocument/2006/relationships" xmlns:m="http://schemas.openxmlformats.org/officeDocument/2006/math" xmlns:v="urn:schemas-microsoft-com:vml" xmlns:wp14="http://schemas.microsoft.com/office/word/2010/wordprocessingDrawing" xmlns:wp="http://schemas.openxmlformats.org/drawingml/2006/wordprocessingDrawing" xmlns:w10="urn:schemas-microsoft-com:office:word" xmlns:w="http://schemas.openxmlformats.org/wordprocessingml/2006/main" xmlns:w14="http://schemas.microsoft.com/office/word/2010/wordml" xmlns:w15="http://schemas.microsoft.com/office/word/2012/wordml" xmlns:w16se="http://schemas.microsoft.com/office/word/2015/wordml/symex" xmlns:wpg="http://schemas.microsoft.com/office/word/2010/wordprocessingGroup" xmlns:wpi="http://schemas.microsoft.com/office/word/2010/wordprocessingInk" xmlns:wne="http://schemas.microsoft.com/office/word/2006/wordml" xmlns:wps="http://schemas.microsoft.com/office/word/2010/wordprocessingShape" mc:Ignorable="w14 w15 w16se wp14">
+<w:endnotes xmlns:wpc="http://schemas.microsoft.com/office/word/2010/wordprocessingCanvas" xmlns:cx="http://schemas.microsoft.com/office/drawing/2014/chartex" xmlns:cx1="http://schemas.microsoft.com/office/drawing/2015/9/8/chartex" xmlns:cx2="http://schemas.microsoft.com/office/drawing/2015/10/21/chartex" xmlns:cx3="http://schemas.microsoft.com/office/drawing/2016/5/9/chartex" xmlns:cx4="http://schemas.microsoft.com/office/drawing/2016/5/10/chartex" xmlns:cx5="http://schemas.microsoft.com/office/drawing/2016/5/11/chartex" xmlns:cx6="http://schemas.microsoft.com/office/drawing/2016/5/12/chartex" xmlns:cx7="http://schemas.microsoft.com/office/drawing/2016/5/13/chartex" xmlns:cx8="http://schemas.microsoft.com/office/drawing/2016/5/14/chartex" xmlns:mc="http://schemas.openxmlformats.org/markup-compatibility/2006" xmlns:aink="http://schemas.microsoft.com/office/drawing/2016/ink" xmlns:am3d="http://schemas.microsoft.com/office/drawing/2017/model3d" xmlns:o="urn:schemas-microsoft-com:office:office" xmlns:oel="http://schemas.microsoft.com/office/2019/extlst" xmlns:r="http://schemas.openxmlformats.org/officeDocument/2006/relationships" xmlns:m="http://schemas.openxmlformats.org/officeDocument/2006/math" xmlns:v="urn:schemas-microsoft-com:vml" xmlns:wp14="http://schemas.microsoft.com/office/word/2010/wordprocessingDrawing" xmlns:wp="http://schemas.openxmlformats.org/drawingml/2006/wordprocessingDrawing" xmlns:w10="urn:schemas-microsoft-com:office:word" xmlns:w="http://schemas.openxmlformats.org/wordprocessingml/2006/main" xmlns:w14="http://schemas.microsoft.com/office/word/2010/wordml" xmlns:w15="http://schemas.microsoft.com/office/word/2012/wordml" xmlns:w16cex="http://schemas.microsoft.com/office/word/2018/wordml/cex" xmlns:w16cid="http://schemas.microsoft.com/office/word/2016/wordml/cid" xmlns:w16="http://schemas.microsoft.com/office/word/2018/wordml" xmlns:w16du="http://schemas.microsoft.com/office/word/2023/wordml/word16du" xmlns:w16sdtdh="http://schemas.microsoft.com/office/word/2020/wordml/sdtdatahash" xmlns:w16sdtfl="http://schemas.microsoft.com/office/word/2024/wordml/sdtformatlock" xmlns:w16se="http://schemas.microsoft.com/office/word/2015/wordml/symex" xmlns:wpg="http://schemas.microsoft.com/office/word/2010/wordprocessingGroup" xmlns:wpi="http://schemas.microsoft.com/office/word/2010/wordprocessingInk" xmlns:wne="http://schemas.microsoft.com/office/word/2006/wordml" xmlns:wps="http://schemas.microsoft.com/office/word/2010/wordprocessingShape" mc:Ignorable="w14 w15 w16se w16cid w16 w16cex w16sdtdh w16sdtfl w16du wp14">
   <w:endnote w:type="separator" w:id="-1">
     <w:p>
       <w:r>
@@ -10740,7 +10739,7 @@
 </file>
 
 <file path=word/footer1.xml><?xml version="1.0" encoding="utf-8"?>
-<w:ftr xmlns:wpc="http://schemas.microsoft.com/office/word/2010/wordprocessingCanvas" xmlns:cx="http://schemas.microsoft.com/office/drawing/2014/chartex" xmlns:mc="http://schemas.openxmlformats.org/markup-compatibility/2006" xmlns:o="urn:schemas-microsoft-com:office:office" xmlns:r="http://schemas.openxmlformats.org/officeDocument/2006/relationships" xmlns:m="http://schemas.openxmlformats.org/officeDocument/2006/math" xmlns:v="urn:schemas-microsoft-com:vml" xmlns:wp14="http://schemas.microsoft.com/office/word/2010/wordprocessingDrawing" xmlns:wp="http://schemas.openxmlformats.org/drawingml/2006/wordprocessingDrawing" xmlns:w10="urn:schemas-microsoft-com:office:word" xmlns:w="http://schemas.openxmlformats.org/wordprocessingml/2006/main" xmlns:w14="http://schemas.microsoft.com/office/word/2010/wordml" xmlns:w15="http://schemas.microsoft.com/office/word/2012/wordml" xmlns:w16se="http://schemas.microsoft.com/office/word/2015/wordml/symex" xmlns:wpg="http://schemas.microsoft.com/office/word/2010/wordprocessingGroup" xmlns:wpi="http://schemas.microsoft.com/office/word/2010/wordprocessingInk" xmlns:wne="http://schemas.microsoft.com/office/word/2006/wordml" xmlns:wps="http://schemas.microsoft.com/office/word/2010/wordprocessingShape" mc:Ignorable="w14 w15 w16se wp14">
+<w:ftr xmlns:wpc="http://schemas.microsoft.com/office/word/2010/wordprocessingCanvas" xmlns:cx="http://schemas.microsoft.com/office/drawing/2014/chartex" xmlns:cx1="http://schemas.microsoft.com/office/drawing/2015/9/8/chartex" xmlns:cx2="http://schemas.microsoft.com/office/drawing/2015/10/21/chartex" xmlns:cx3="http://schemas.microsoft.com/office/drawing/2016/5/9/chartex" xmlns:cx4="http://schemas.microsoft.com/office/drawing/2016/5/10/chartex" xmlns:cx5="http://schemas.microsoft.com/office/drawing/2016/5/11/chartex" xmlns:cx6="http://schemas.microsoft.com/office/drawing/2016/5/12/chartex" xmlns:cx7="http://schemas.microsoft.com/office/drawing/2016/5/13/chartex" xmlns:cx8="http://schemas.microsoft.com/office/drawing/2016/5/14/chartex" xmlns:mc="http://schemas.openxmlformats.org/markup-compatibility/2006" xmlns:aink="http://schemas.microsoft.com/office/drawing/2016/ink" xmlns:am3d="http://schemas.microsoft.com/office/drawing/2017/model3d" xmlns:o="urn:schemas-microsoft-com:office:office" xmlns:oel="http://schemas.microsoft.com/office/2019/extlst" xmlns:r="http://schemas.openxmlformats.org/officeDocument/2006/relationships" xmlns:m="http://schemas.openxmlformats.org/officeDocument/2006/math" xmlns:v="urn:schemas-microsoft-com:vml" xmlns:wp14="http://schemas.microsoft.com/office/word/2010/wordprocessingDrawing" xmlns:wp="http://schemas.openxmlformats.org/drawingml/2006/wordprocessingDrawing" xmlns:w10="urn:schemas-microsoft-com:office:word" xmlns:w="http://schemas.openxmlformats.org/wordprocessingml/2006/main" xmlns:w14="http://schemas.microsoft.com/office/word/2010/wordml" xmlns:w15="http://schemas.microsoft.com/office/word/2012/wordml" xmlns:w16cex="http://schemas.microsoft.com/office/word/2018/wordml/cex" xmlns:w16cid="http://schemas.microsoft.com/office/word/2016/wordml/cid" xmlns:w16="http://schemas.microsoft.com/office/word/2018/wordml" xmlns:w16du="http://schemas.microsoft.com/office/word/2023/wordml/word16du" xmlns:w16sdtdh="http://schemas.microsoft.com/office/word/2020/wordml/sdtdatahash" xmlns:w16sdtfl="http://schemas.microsoft.com/office/word/2024/wordml/sdtformatlock" xmlns:w16se="http://schemas.microsoft.com/office/word/2015/wordml/symex" xmlns:wpg="http://schemas.microsoft.com/office/word/2010/wordprocessingGroup" xmlns:wpi="http://schemas.microsoft.com/office/word/2010/wordprocessingInk" xmlns:wne="http://schemas.microsoft.com/office/word/2006/wordml" xmlns:wps="http://schemas.microsoft.com/office/word/2010/wordprocessingShape" mc:Ignorable="w14 w15 w16se w16cid w16 w16cex w16sdtdh w16sdtfl w16du wp14">
   <w:p>
     <w:pPr>
       <w:bidi w:val="0"/>
@@ -10791,7 +10790,7 @@
 </file>
 
 <file path=word/footer2.xml><?xml version="1.0" encoding="utf-8"?>
-<w:ftr xmlns:wpc="http://schemas.microsoft.com/office/word/2010/wordprocessingCanvas" xmlns:cx="http://schemas.microsoft.com/office/drawing/2014/chartex" xmlns:mc="http://schemas.openxmlformats.org/markup-compatibility/2006" xmlns:o="urn:schemas-microsoft-com:office:office" xmlns:r="http://schemas.openxmlformats.org/officeDocument/2006/relationships" xmlns:m="http://schemas.openxmlformats.org/officeDocument/2006/math" xmlns:v="urn:schemas-microsoft-com:vml" xmlns:wp14="http://schemas.microsoft.com/office/word/2010/wordprocessingDrawing" xmlns:wp="http://schemas.openxmlformats.org/drawingml/2006/wordprocessingDrawing" xmlns:w10="urn:schemas-microsoft-com:office:word" xmlns:w="http://schemas.openxmlformats.org/wordprocessingml/2006/main" xmlns:w14="http://schemas.microsoft.com/office/word/2010/wordml" xmlns:w15="http://schemas.microsoft.com/office/word/2012/wordml" xmlns:w16se="http://schemas.microsoft.com/office/word/2015/wordml/symex" xmlns:wpg="http://schemas.microsoft.com/office/word/2010/wordprocessingGroup" xmlns:wpi="http://schemas.microsoft.com/office/word/2010/wordprocessingInk" xmlns:wne="http://schemas.microsoft.com/office/word/2006/wordml" xmlns:wps="http://schemas.microsoft.com/office/word/2010/wordprocessingShape" mc:Ignorable="w14 w15 w16se wp14">
+<w:ftr xmlns:wpc="http://schemas.microsoft.com/office/word/2010/wordprocessingCanvas" xmlns:cx="http://schemas.microsoft.com/office/drawing/2014/chartex" xmlns:cx1="http://schemas.microsoft.com/office/drawing/2015/9/8/chartex" xmlns:cx2="http://schemas.microsoft.com/office/drawing/2015/10/21/chartex" xmlns:cx3="http://schemas.microsoft.com/office/drawing/2016/5/9/chartex" xmlns:cx4="http://schemas.microsoft.com/office/drawing/2016/5/10/chartex" xmlns:cx5="http://schemas.microsoft.com/office/drawing/2016/5/11/chartex" xmlns:cx6="http://schemas.microsoft.com/office/drawing/2016/5/12/chartex" xmlns:cx7="http://schemas.microsoft.com/office/drawing/2016/5/13/chartex" xmlns:cx8="http://schemas.microsoft.com/office/drawing/2016/5/14/chartex" xmlns:mc="http://schemas.openxmlformats.org/markup-compatibility/2006" xmlns:aink="http://schemas.microsoft.com/office/drawing/2016/ink" xmlns:am3d="http://schemas.microsoft.com/office/drawing/2017/model3d" xmlns:o="urn:schemas-microsoft-com:office:office" xmlns:oel="http://schemas.microsoft.com/office/2019/extlst" xmlns:r="http://schemas.openxmlformats.org/officeDocument/2006/relationships" xmlns:m="http://schemas.openxmlformats.org/officeDocument/2006/math" xmlns:v="urn:schemas-microsoft-com:vml" xmlns:wp14="http://schemas.microsoft.com/office/word/2010/wordprocessingDrawing" xmlns:wp="http://schemas.openxmlformats.org/drawingml/2006/wordprocessingDrawing" xmlns:w10="urn:schemas-microsoft-com:office:word" xmlns:w="http://schemas.openxmlformats.org/wordprocessingml/2006/main" xmlns:w14="http://schemas.microsoft.com/office/word/2010/wordml" xmlns:w15="http://schemas.microsoft.com/office/word/2012/wordml" xmlns:w16cex="http://schemas.microsoft.com/office/word/2018/wordml/cex" xmlns:w16cid="http://schemas.microsoft.com/office/word/2016/wordml/cid" xmlns:w16="http://schemas.microsoft.com/office/word/2018/wordml" xmlns:w16du="http://schemas.microsoft.com/office/word/2023/wordml/word16du" xmlns:w16sdtdh="http://schemas.microsoft.com/office/word/2020/wordml/sdtdatahash" xmlns:w16sdtfl="http://schemas.microsoft.com/office/word/2024/wordml/sdtformatlock" xmlns:w16se="http://schemas.microsoft.com/office/word/2015/wordml/symex" xmlns:wpg="http://schemas.microsoft.com/office/word/2010/wordprocessingGroup" xmlns:wpi="http://schemas.microsoft.com/office/word/2010/wordprocessingInk" xmlns:wne="http://schemas.microsoft.com/office/word/2006/wordml" xmlns:wps="http://schemas.microsoft.com/office/word/2010/wordprocessingShape" mc:Ignorable="w14 w15 w16se w16cid w16 w16cex w16sdtdh w16sdtfl w16du wp14">
   <w:p>
     <w:pPr>
       <w:bidi w:val="0"/>
@@ -10804,7 +10803,7 @@
 </file>
 
 <file path=word/footer3.xml><?xml version="1.0" encoding="utf-8"?>
-<w:ftr xmlns:wpc="http://schemas.microsoft.com/office/word/2010/wordprocessingCanvas" xmlns:cx="http://schemas.microsoft.com/office/drawing/2014/chartex" xmlns:mc="http://schemas.openxmlformats.org/markup-compatibility/2006" xmlns:o="urn:schemas-microsoft-com:office:office" xmlns:r="http://schemas.openxmlformats.org/officeDocument/2006/relationships" xmlns:m="http://schemas.openxmlformats.org/officeDocument/2006/math" xmlns:v="urn:schemas-microsoft-com:vml" xmlns:wp14="http://schemas.microsoft.com/office/word/2010/wordprocessingDrawing" xmlns:wp="http://schemas.openxmlformats.org/drawingml/2006/wordprocessingDrawing" xmlns:w10="urn:schemas-microsoft-com:office:word" xmlns:w="http://schemas.openxmlformats.org/wordprocessingml/2006/main" xmlns:w14="http://schemas.microsoft.com/office/word/2010/wordml" xmlns:w15="http://schemas.microsoft.com/office/word/2012/wordml" xmlns:w16se="http://schemas.microsoft.com/office/word/2015/wordml/symex" xmlns:wpg="http://schemas.microsoft.com/office/word/2010/wordprocessingGroup" xmlns:wpi="http://schemas.microsoft.com/office/word/2010/wordprocessingInk" xmlns:wne="http://schemas.microsoft.com/office/word/2006/wordml" xmlns:wps="http://schemas.microsoft.com/office/word/2010/wordprocessingShape" mc:Ignorable="w14 w15 w16se wp14">
+<w:ftr xmlns:wpc="http://schemas.microsoft.com/office/word/2010/wordprocessingCanvas" xmlns:cx="http://schemas.microsoft.com/office/drawing/2014/chartex" xmlns:cx1="http://schemas.microsoft.com/office/drawing/2015/9/8/chartex" xmlns:cx2="http://schemas.microsoft.com/office/drawing/2015/10/21/chartex" xmlns:cx3="http://schemas.microsoft.com/office/drawing/2016/5/9/chartex" xmlns:cx4="http://schemas.microsoft.com/office/drawing/2016/5/10/chartex" xmlns:cx5="http://schemas.microsoft.com/office/drawing/2016/5/11/chartex" xmlns:cx6="http://schemas.microsoft.com/office/drawing/2016/5/12/chartex" xmlns:cx7="http://schemas.microsoft.com/office/drawing/2016/5/13/chartex" xmlns:cx8="http://schemas.microsoft.com/office/drawing/2016/5/14/chartex" xmlns:mc="http://schemas.openxmlformats.org/markup-compatibility/2006" xmlns:aink="http://schemas.microsoft.com/office/drawing/2016/ink" xmlns:am3d="http://schemas.microsoft.com/office/drawing/2017/model3d" xmlns:o="urn:schemas-microsoft-com:office:office" xmlns:oel="http://schemas.microsoft.com/office/2019/extlst" xmlns:r="http://schemas.openxmlformats.org/officeDocument/2006/relationships" xmlns:m="http://schemas.openxmlformats.org/officeDocument/2006/math" xmlns:v="urn:schemas-microsoft-com:vml" xmlns:wp14="http://schemas.microsoft.com/office/word/2010/wordprocessingDrawing" xmlns:wp="http://schemas.openxmlformats.org/drawingml/2006/wordprocessingDrawing" xmlns:w10="urn:schemas-microsoft-com:office:word" xmlns:w="http://schemas.openxmlformats.org/wordprocessingml/2006/main" xmlns:w14="http://schemas.microsoft.com/office/word/2010/wordml" xmlns:w15="http://schemas.microsoft.com/office/word/2012/wordml" xmlns:w16cex="http://schemas.microsoft.com/office/word/2018/wordml/cex" xmlns:w16cid="http://schemas.microsoft.com/office/word/2016/wordml/cid" xmlns:w16="http://schemas.microsoft.com/office/word/2018/wordml" xmlns:w16du="http://schemas.microsoft.com/office/word/2023/wordml/word16du" xmlns:w16sdtdh="http://schemas.microsoft.com/office/word/2020/wordml/sdtdatahash" xmlns:w16sdtfl="http://schemas.microsoft.com/office/word/2024/wordml/sdtformatlock" xmlns:w16se="http://schemas.microsoft.com/office/word/2015/wordml/symex" xmlns:wpg="http://schemas.microsoft.com/office/word/2010/wordprocessingGroup" xmlns:wpi="http://schemas.microsoft.com/office/word/2010/wordprocessingInk" xmlns:wne="http://schemas.microsoft.com/office/word/2006/wordml" xmlns:wps="http://schemas.microsoft.com/office/word/2010/wordprocessingShape" mc:Ignorable="w14 w15 w16se w16cid w16 w16cex w16sdtdh w16sdtfl w16du wp14">
   <w:p>
     <w:pPr>
       <w:bidi w:val="0"/>
@@ -10814,7 +10813,7 @@
 </file>
 
 <file path=word/footnotes.xml><?xml version="1.0" encoding="utf-8"?>
-<w:footnotes xmlns:wpc="http://schemas.microsoft.com/office/word/2010/wordprocessingCanvas" xmlns:cx="http://schemas.microsoft.com/office/drawing/2014/chartex" xmlns:mc="http://schemas.openxmlformats.org/markup-compatibility/2006" xmlns:o="urn:schemas-microsoft-com:office:office" xmlns:r="http://schemas.openxmlformats.org/officeDocument/2006/relationships" xmlns:m="http://schemas.openxmlformats.org/officeDocument/2006/math" xmlns:v="urn:schemas-microsoft-com:vml" xmlns:wp14="http://schemas.microsoft.com/office/word/2010/wordprocessingDrawing" xmlns:wp="http://schemas.openxmlformats.org/drawingml/2006/wordprocessingDrawing" xmlns:w10="urn:schemas-microsoft-com:office:word" xmlns:w="http://schemas.openxmlformats.org/wordprocessingml/2006/main" xmlns:w14="http://schemas.microsoft.com/office/word/2010/wordml" xmlns:w15="http://schemas.microsoft.com/office/word/2012/wordml" xmlns:w16se="http://schemas.microsoft.com/office/word/2015/wordml/symex" xmlns:wpg="http://schemas.microsoft.com/office/word/2010/wordprocessingGroup" xmlns:wpi="http://schemas.microsoft.com/office/word/2010/wordprocessingInk" xmlns:wne="http://schemas.microsoft.com/office/word/2006/wordml" xmlns:wps="http://schemas.microsoft.com/office/word/2010/wordprocessingShape" mc:Ignorable="w14 w15 w16se wp14">
+<w:footnotes xmlns:wpc="http://schemas.microsoft.com/office/word/2010/wordprocessingCanvas" xmlns:cx="http://schemas.microsoft.com/office/drawing/2014/chartex" xmlns:cx1="http://schemas.microsoft.com/office/drawing/2015/9/8/chartex" xmlns:cx2="http://schemas.microsoft.com/office/drawing/2015/10/21/chartex" xmlns:cx3="http://schemas.microsoft.com/office/drawing/2016/5/9/chartex" xmlns:cx4="http://schemas.microsoft.com/office/drawing/2016/5/10/chartex" xmlns:cx5="http://schemas.microsoft.com/office/drawing/2016/5/11/chartex" xmlns:cx6="http://schemas.microsoft.com/office/drawing/2016/5/12/chartex" xmlns:cx7="http://schemas.microsoft.com/office/drawing/2016/5/13/chartex" xmlns:cx8="http://schemas.microsoft.com/office/drawing/2016/5/14/chartex" xmlns:mc="http://schemas.openxmlformats.org/markup-compatibility/2006" xmlns:aink="http://schemas.microsoft.com/office/drawing/2016/ink" xmlns:am3d="http://schemas.microsoft.com/office/drawing/2017/model3d" xmlns:o="urn:schemas-microsoft-com:office:office" xmlns:oel="http://schemas.microsoft.com/office/2019/extlst" xmlns:r="http://schemas.openxmlformats.org/officeDocument/2006/relationships" xmlns:m="http://schemas.openxmlformats.org/officeDocument/2006/math" xmlns:v="urn:schemas-microsoft-com:vml" xmlns:wp14="http://schemas.microsoft.com/office/word/2010/wordprocessingDrawing" xmlns:wp="http://schemas.openxmlformats.org/drawingml/2006/wordprocessingDrawing" xmlns:w10="urn:schemas-microsoft-com:office:word" xmlns:w="http://schemas.openxmlformats.org/wordprocessingml/2006/main" xmlns:w14="http://schemas.microsoft.com/office/word/2010/wordml" xmlns:w15="http://schemas.microsoft.com/office/word/2012/wordml" xmlns:w16cex="http://schemas.microsoft.com/office/word/2018/wordml/cex" xmlns:w16cid="http://schemas.microsoft.com/office/word/2016/wordml/cid" xmlns:w16="http://schemas.microsoft.com/office/word/2018/wordml" xmlns:w16du="http://schemas.microsoft.com/office/word/2023/wordml/word16du" xmlns:w16sdtdh="http://schemas.microsoft.com/office/word/2020/wordml/sdtdatahash" xmlns:w16sdtfl="http://schemas.microsoft.com/office/word/2024/wordml/sdtformatlock" xmlns:w16se="http://schemas.microsoft.com/office/word/2015/wordml/symex" xmlns:wpg="http://schemas.microsoft.com/office/word/2010/wordprocessingGroup" xmlns:wpi="http://schemas.microsoft.com/office/word/2010/wordprocessingInk" xmlns:wne="http://schemas.microsoft.com/office/word/2006/wordml" xmlns:wps="http://schemas.microsoft.com/office/word/2010/wordprocessingShape" mc:Ignorable="w14 w15 w16se w16cid w16 w16cex w16sdtdh w16sdtfl w16du wp14">
   <w:footnote w:type="separator" w:id="-1">
     <w:p>
       <w:r>
@@ -10833,7 +10832,7 @@
 </file>
 
 <file path=word/numbering.xml><?xml version="1.0" encoding="utf-8"?>
-<w:numbering xmlns:wpc="http://schemas.microsoft.com/office/word/2010/wordprocessingCanvas" xmlns:cx="http://schemas.microsoft.com/office/drawing/2014/chartex" xmlns:mc="http://schemas.openxmlformats.org/markup-compatibility/2006" xmlns:o="urn:schemas-microsoft-com:office:office" xmlns:r="http://schemas.openxmlformats.org/officeDocument/2006/relationships" xmlns:m="http://schemas.openxmlformats.org/officeDocument/2006/math" xmlns:v="urn:schemas-microsoft-com:vml" xmlns:wp14="http://schemas.microsoft.com/office/word/2010/wordprocessingDrawing" xmlns:wp="http://schemas.openxmlformats.org/drawingml/2006/wordprocessingDrawing" xmlns:w10="urn:schemas-microsoft-com:office:word" xmlns:w="http://schemas.openxmlformats.org/wordprocessingml/2006/main" xmlns:w14="http://schemas.microsoft.com/office/word/2010/wordml" xmlns:w15="http://schemas.microsoft.com/office/word/2012/wordml" xmlns:w16se="http://schemas.microsoft.com/office/word/2015/wordml/symex" xmlns:wpg="http://schemas.microsoft.com/office/word/2010/wordprocessingGroup" xmlns:wpi="http://schemas.microsoft.com/office/word/2010/wordprocessingInk" xmlns:wne="http://schemas.microsoft.com/office/word/2006/wordml" xmlns:wps="http://schemas.microsoft.com/office/word/2010/wordprocessingShape" mc:Ignorable="w14 w15 w16se wp14">
+<w:numbering xmlns:wpc="http://schemas.microsoft.com/office/word/2010/wordprocessingCanvas" xmlns:cx="http://schemas.microsoft.com/office/drawing/2014/chartex" xmlns:cx1="http://schemas.microsoft.com/office/drawing/2015/9/8/chartex" xmlns:cx2="http://schemas.microsoft.com/office/drawing/2015/10/21/chartex" xmlns:cx3="http://schemas.microsoft.com/office/drawing/2016/5/9/chartex" xmlns:cx4="http://schemas.microsoft.com/office/drawing/2016/5/10/chartex" xmlns:cx5="http://schemas.microsoft.com/office/drawing/2016/5/11/chartex" xmlns:cx6="http://schemas.microsoft.com/office/drawing/2016/5/12/chartex" xmlns:cx7="http://schemas.microsoft.com/office/drawing/2016/5/13/chartex" xmlns:cx8="http://schemas.microsoft.com/office/drawing/2016/5/14/chartex" xmlns:mc="http://schemas.openxmlformats.org/markup-compatibility/2006" xmlns:aink="http://schemas.microsoft.com/office/drawing/2016/ink" xmlns:am3d="http://schemas.microsoft.com/office/drawing/2017/model3d" xmlns:o="urn:schemas-microsoft-com:office:office" xmlns:oel="http://schemas.microsoft.com/office/2019/extlst" xmlns:r="http://schemas.openxmlformats.org/officeDocument/2006/relationships" xmlns:m="http://schemas.openxmlformats.org/officeDocument/2006/math" xmlns:v="urn:schemas-microsoft-com:vml" xmlns:wp14="http://schemas.microsoft.com/office/word/2010/wordprocessingDrawing" xmlns:wp="http://schemas.openxmlformats.org/drawingml/2006/wordprocessingDrawing" xmlns:w10="urn:schemas-microsoft-com:office:word" xmlns:w="http://schemas.openxmlformats.org/wordprocessingml/2006/main" xmlns:w14="http://schemas.microsoft.com/office/word/2010/wordml" xmlns:w15="http://schemas.microsoft.com/office/word/2012/wordml" xmlns:w16cex="http://schemas.microsoft.com/office/word/2018/wordml/cex" xmlns:w16cid="http://schemas.microsoft.com/office/word/2016/wordml/cid" xmlns:w16="http://schemas.microsoft.com/office/word/2018/wordml" xmlns:w16du="http://schemas.microsoft.com/office/word/2023/wordml/word16du" xmlns:w16sdtdh="http://schemas.microsoft.com/office/word/2020/wordml/sdtdatahash" xmlns:w16sdtfl="http://schemas.microsoft.com/office/word/2024/wordml/sdtformatlock" xmlns:w16se="http://schemas.microsoft.com/office/word/2015/wordml/symex" xmlns:wpg="http://schemas.microsoft.com/office/word/2010/wordprocessingGroup" xmlns:wpi="http://schemas.microsoft.com/office/word/2010/wordprocessingInk" xmlns:wne="http://schemas.microsoft.com/office/word/2006/wordml" xmlns:wps="http://schemas.microsoft.com/office/word/2010/wordprocessingShape" mc:Ignorable="w14 w15 w16se w16cid w16 w16cex w16sdtdh w16sdtfl w16du wp14">
   <w:abstractNum w:abstractNumId="0" w15:restartNumberingAfterBreak="0">
     <w:nsid w:val="1A6951CE"/>
     <w:multiLevelType w:val="hybridMultilevel"/>
@@ -11245,7 +11244,7 @@
     <w:lvl w:ilvl="0">
       <w:start w:val="1"/>
       <w:numFmt w:val="decimal"/>
-      <w:pStyle w:val="1"/>
+      <w:pStyle w:val="Heading1"/>
       <w:lvlText w:val="%1."/>
       <w:lvlJc w:val="left"/>
       <w:pPr>
@@ -11270,7 +11269,7 @@
     <w:lvl w:ilvl="1">
       <w:start w:val="1"/>
       <w:numFmt w:val="decimal"/>
-      <w:pStyle w:val="2"/>
+      <w:pStyle w:val="Heading2"/>
       <w:lvlText w:val="%1.%2."/>
       <w:lvlJc w:val="left"/>
       <w:pPr>
@@ -11678,7 +11677,7 @@
     <w:lvl w:ilvl="0" w:tplc="7C649374">
       <w:start w:val="1"/>
       <w:numFmt w:val="hebrew1"/>
-      <w:pStyle w:val="3"/>
+      <w:pStyle w:val="Heading3"/>
       <w:lvlText w:val="%1."/>
       <w:lvlJc w:val="left"/>
       <w:pPr>
@@ -11893,28 +11892,28 @@
       </w:rPr>
     </w:lvl>
   </w:abstractNum>
-  <w:num w:numId="1">
+  <w:num w:numId="1" w16cid:durableId="1290624812">
     <w:abstractNumId w:val="7"/>
   </w:num>
-  <w:num w:numId="2">
+  <w:num w:numId="2" w16cid:durableId="1468082756">
     <w:abstractNumId w:val="4"/>
   </w:num>
-  <w:num w:numId="3">
+  <w:num w:numId="3" w16cid:durableId="2033066400">
     <w:abstractNumId w:val="3"/>
   </w:num>
-  <w:num w:numId="4">
+  <w:num w:numId="4" w16cid:durableId="1860655345">
     <w:abstractNumId w:val="1"/>
   </w:num>
-  <w:num w:numId="5">
+  <w:num w:numId="5" w16cid:durableId="1281843834">
     <w:abstractNumId w:val="2"/>
   </w:num>
-  <w:num w:numId="6">
+  <w:num w:numId="6" w16cid:durableId="885410655">
     <w:abstractNumId w:val="6"/>
   </w:num>
-  <w:num w:numId="7">
+  <w:num w:numId="7" w16cid:durableId="991375793">
     <w:abstractNumId w:val="5"/>
   </w:num>
-  <w:num w:numId="8">
+  <w:num w:numId="8" w16cid:durableId="1737774368">
     <w:abstractNumId w:val="0"/>
   </w:num>
   <w:numIdMacAtCleanup w:val="5"/>
@@ -11922,7 +11921,7 @@
 </file>
 
 <file path=word/styles.xml><?xml version="1.0" encoding="utf-8"?>
-<w:styles xmlns:mc="http://schemas.openxmlformats.org/markup-compatibility/2006" xmlns:r="http://schemas.openxmlformats.org/officeDocument/2006/relationships" xmlns:w="http://schemas.openxmlformats.org/wordprocessingml/2006/main" xmlns:w14="http://schemas.microsoft.com/office/word/2010/wordml" xmlns:w15="http://schemas.microsoft.com/office/word/2012/wordml" xmlns:w16se="http://schemas.microsoft.com/office/word/2015/wordml/symex" mc:Ignorable="w14 w15 w16se">
+<w:styles xmlns:mc="http://schemas.openxmlformats.org/markup-compatibility/2006" xmlns:r="http://schemas.openxmlformats.org/officeDocument/2006/relationships" xmlns:w="http://schemas.openxmlformats.org/wordprocessingml/2006/main" xmlns:w14="http://schemas.microsoft.com/office/word/2010/wordml" xmlns:w15="http://schemas.microsoft.com/office/word/2012/wordml" xmlns:w16cex="http://schemas.microsoft.com/office/word/2018/wordml/cex" xmlns:w16cid="http://schemas.microsoft.com/office/word/2016/wordml/cid" xmlns:w16="http://schemas.microsoft.com/office/word/2018/wordml" xmlns:w16du="http://schemas.microsoft.com/office/word/2023/wordml/word16du" xmlns:w16sdtdh="http://schemas.microsoft.com/office/word/2020/wordml/sdtdatahash" xmlns:w16sdtfl="http://schemas.microsoft.com/office/word/2024/wordml/sdtformatlock" xmlns:w16se="http://schemas.microsoft.com/office/word/2015/wordml/symex" mc:Ignorable="w14 w15 w16se w16cid w16 w16cex w16sdtdh w16sdtfl w16du">
   <w:docDefaults>
     <w:rPrDefault>
       <w:rPr>
@@ -11938,7 +11937,7 @@
       </w:pPr>
     </w:pPrDefault>
   </w:docDefaults>
-  <w:latentStyles w:defLockedState="0" w:defUIPriority="99" w:defSemiHidden="0" w:defUnhideWhenUsed="0" w:defQFormat="0" w:count="371">
+  <w:latentStyles w:defLockedState="0" w:defUIPriority="99" w:defSemiHidden="0" w:defUnhideWhenUsed="0" w:defQFormat="0" w:count="376">
     <w:lsdException w:name="Normal" w:uiPriority="0" w:qFormat="1"/>
     <w:lsdException w:name="heading 1" w:uiPriority="9" w:qFormat="1"/>
     <w:lsdException w:name="heading 2" w:semiHidden="1" w:uiPriority="9" w:unhideWhenUsed="1" w:qFormat="1"/>
@@ -12310,8 +12309,13 @@
     <w:lsdException w:name="List Table 5 Dark Accent 6" w:uiPriority="50"/>
     <w:lsdException w:name="List Table 6 Colorful Accent 6" w:uiPriority="51"/>
     <w:lsdException w:name="List Table 7 Colorful Accent 6" w:uiPriority="52"/>
+    <w:lsdException w:name="Mention" w:semiHidden="1" w:unhideWhenUsed="1"/>
+    <w:lsdException w:name="Smart Hyperlink" w:semiHidden="1" w:unhideWhenUsed="1"/>
+    <w:lsdException w:name="Hashtag" w:semiHidden="1" w:unhideWhenUsed="1"/>
+    <w:lsdException w:name="Unresolved Mention" w:semiHidden="1" w:unhideWhenUsed="1"/>
+    <w:lsdException w:name="Smart Link" w:semiHidden="1" w:unhideWhenUsed="1"/>
   </w:latentStyles>
-  <w:style w:type="paragraph" w:default="1" w:styleId="a">
+  <w:style w:type="paragraph" w:default="1" w:styleId="Normal">
     <w:name w:val="Normal"/>
     <w:qFormat/>
     <w:rsid w:val="001F4C7D"/>
@@ -12327,11 +12331,11 @@
       <w:szCs w:val="28"/>
     </w:rPr>
   </w:style>
-  <w:style w:type="paragraph" w:styleId="1">
+  <w:style w:type="paragraph" w:styleId="Heading1">
     <w:name w:val="heading 1"/>
-    <w:basedOn w:val="a"/>
-    <w:next w:val="a"/>
-    <w:link w:val="10"/>
+    <w:basedOn w:val="Normal"/>
+    <w:next w:val="Normal"/>
+    <w:link w:val="Heading1Char"/>
     <w:uiPriority w:val="9"/>
     <w:qFormat/>
     <w:rsid w:val="001F4C7D"/>
@@ -12349,11 +12353,11 @@
       <w:szCs w:val="26"/>
     </w:rPr>
   </w:style>
-  <w:style w:type="paragraph" w:styleId="2">
+  <w:style w:type="paragraph" w:styleId="Heading2">
     <w:name w:val="heading 2"/>
-    <w:basedOn w:val="a"/>
-    <w:next w:val="a"/>
-    <w:link w:val="20"/>
+    <w:basedOn w:val="Normal"/>
+    <w:next w:val="Normal"/>
+    <w:link w:val="Heading2Char"/>
     <w:uiPriority w:val="9"/>
     <w:unhideWhenUsed/>
     <w:qFormat/>
@@ -12371,11 +12375,11 @@
       <w:szCs w:val="26"/>
     </w:rPr>
   </w:style>
-  <w:style w:type="paragraph" w:styleId="3">
+  <w:style w:type="paragraph" w:styleId="Heading3">
     <w:name w:val="heading 3"/>
-    <w:basedOn w:val="a"/>
-    <w:next w:val="a"/>
-    <w:link w:val="30"/>
+    <w:basedOn w:val="Normal"/>
+    <w:next w:val="Normal"/>
+    <w:link w:val="Heading3Char"/>
     <w:uiPriority w:val="9"/>
     <w:unhideWhenUsed/>
     <w:qFormat/>
@@ -12394,13 +12398,13 @@
       <w:u w:val="single" w:color="000000"/>
     </w:rPr>
   </w:style>
-  <w:style w:type="character" w:default="1" w:styleId="a0">
+  <w:style w:type="character" w:default="1" w:styleId="DefaultParagraphFont">
     <w:name w:val="Default Paragraph Font"/>
     <w:uiPriority w:val="1"/>
     <w:semiHidden/>
     <w:unhideWhenUsed/>
   </w:style>
-  <w:style w:type="table" w:default="1" w:styleId="a1">
+  <w:style w:type="table" w:default="1" w:styleId="TableNormal">
     <w:name w:val="Normal Table"/>
     <w:uiPriority w:val="99"/>
     <w:semiHidden/>
@@ -12415,7 +12419,7 @@
       </w:tblCellMar>
     </w:tblPr>
   </w:style>
-  <w:style w:type="numbering" w:default="1" w:styleId="a2">
+  <w:style w:type="numbering" w:default="1" w:styleId="NoList">
     <w:name w:val="No List"/>
     <w:uiPriority w:val="99"/>
     <w:semiHidden/>
@@ -12435,9 +12439,9 @@
       </w:tblCellMar>
     </w:tblPr>
   </w:style>
-  <w:style w:type="paragraph" w:styleId="a3">
+  <w:style w:type="paragraph" w:styleId="ListParagraph">
     <w:name w:val="List Paragraph"/>
-    <w:basedOn w:val="a"/>
+    <w:basedOn w:val="Normal"/>
     <w:uiPriority w:val="34"/>
     <w:qFormat/>
     <w:rsid w:val="00CC3D20"/>
@@ -12452,10 +12456,10 @@
       <w:sz w:val="22"/>
     </w:rPr>
   </w:style>
-  <w:style w:type="paragraph" w:styleId="a4">
+  <w:style w:type="paragraph" w:styleId="Header">
     <w:name w:val="header"/>
-    <w:basedOn w:val="a"/>
-    <w:link w:val="a5"/>
+    <w:basedOn w:val="Normal"/>
+    <w:link w:val="HeaderChar"/>
     <w:uiPriority w:val="99"/>
     <w:unhideWhenUsed/>
     <w:rsid w:val="00F25502"/>
@@ -12467,10 +12471,10 @@
       <w:spacing w:line="240" w:lineRule="auto"/>
     </w:pPr>
   </w:style>
-  <w:style w:type="character" w:customStyle="1" w:styleId="a5">
-    <w:name w:val="כותרת עליונה תו"/>
-    <w:basedOn w:val="a0"/>
-    <w:link w:val="a4"/>
+  <w:style w:type="character" w:customStyle="1" w:styleId="HeaderChar">
+    <w:name w:val="Header Char"/>
+    <w:basedOn w:val="DefaultParagraphFont"/>
+    <w:link w:val="Header"/>
     <w:uiPriority w:val="99"/>
     <w:rsid w:val="00F25502"/>
     <w:rPr>
@@ -12479,9 +12483,9 @@
       <w:sz w:val="26"/>
     </w:rPr>
   </w:style>
-  <w:style w:type="table" w:styleId="a6">
+  <w:style w:type="table" w:styleId="TableGrid0">
     <w:name w:val="Table Grid"/>
-    <w:basedOn w:val="a1"/>
+    <w:basedOn w:val="TableNormal"/>
     <w:uiPriority w:val="39"/>
     <w:rsid w:val="00E015AA"/>
     <w:pPr>
@@ -12500,7 +12504,7 @@
   </w:style>
   <w:style w:type="character" w:styleId="Hyperlink">
     <w:name w:val="Hyperlink"/>
-    <w:basedOn w:val="a0"/>
+    <w:basedOn w:val="DefaultParagraphFont"/>
     <w:uiPriority w:val="99"/>
     <w:unhideWhenUsed/>
     <w:rsid w:val="000D261B"/>
@@ -12509,10 +12513,10 @@
       <w:u w:val="single"/>
     </w:rPr>
   </w:style>
-  <w:style w:type="paragraph" w:styleId="a7">
+  <w:style w:type="paragraph" w:styleId="BalloonText">
     <w:name w:val="Balloon Text"/>
-    <w:basedOn w:val="a"/>
-    <w:link w:val="a8"/>
+    <w:basedOn w:val="Normal"/>
+    <w:link w:val="BalloonTextChar"/>
     <w:uiPriority w:val="99"/>
     <w:semiHidden/>
     <w:unhideWhenUsed/>
@@ -12526,10 +12530,10 @@
       <w:szCs w:val="16"/>
     </w:rPr>
   </w:style>
-  <w:style w:type="character" w:customStyle="1" w:styleId="a8">
-    <w:name w:val="טקסט בלונים תו"/>
-    <w:basedOn w:val="a0"/>
-    <w:link w:val="a7"/>
+  <w:style w:type="character" w:customStyle="1" w:styleId="BalloonTextChar">
+    <w:name w:val="Balloon Text Char"/>
+    <w:basedOn w:val="DefaultParagraphFont"/>
+    <w:link w:val="BalloonText"/>
     <w:uiPriority w:val="99"/>
     <w:semiHidden/>
     <w:rsid w:val="00F8613E"/>
@@ -12540,10 +12544,10 @@
       <w:szCs w:val="16"/>
     </w:rPr>
   </w:style>
-  <w:style w:type="paragraph" w:styleId="HTML">
+  <w:style w:type="paragraph" w:styleId="HTMLPreformatted">
     <w:name w:val="HTML Preformatted"/>
-    <w:basedOn w:val="a"/>
-    <w:link w:val="HTML0"/>
+    <w:basedOn w:val="Normal"/>
+    <w:link w:val="HTMLPreformattedChar"/>
     <w:uiPriority w:val="99"/>
     <w:semiHidden/>
     <w:unhideWhenUsed/>
@@ -12578,10 +12582,10 @@
       <w:szCs w:val="20"/>
     </w:rPr>
   </w:style>
-  <w:style w:type="character" w:customStyle="1" w:styleId="HTML0">
-    <w:name w:val="HTML מעוצב מראש תו"/>
-    <w:basedOn w:val="a0"/>
-    <w:link w:val="HTML"/>
+  <w:style w:type="character" w:customStyle="1" w:styleId="HTMLPreformattedChar">
+    <w:name w:val="HTML Preformatted Char"/>
+    <w:basedOn w:val="DefaultParagraphFont"/>
+    <w:link w:val="HTMLPreformatted"/>
     <w:uiPriority w:val="99"/>
     <w:semiHidden/>
     <w:rsid w:val="00F83B4F"/>
@@ -12591,10 +12595,10 @@
       <w:szCs w:val="20"/>
     </w:rPr>
   </w:style>
-  <w:style w:type="character" w:customStyle="1" w:styleId="10">
-    <w:name w:val="כותרת 1 תו"/>
-    <w:basedOn w:val="a0"/>
-    <w:link w:val="1"/>
+  <w:style w:type="character" w:customStyle="1" w:styleId="Heading1Char">
+    <w:name w:val="Heading 1 Char"/>
+    <w:basedOn w:val="DefaultParagraphFont"/>
+    <w:link w:val="Heading1"/>
     <w:uiPriority w:val="9"/>
     <w:rsid w:val="001F4C7D"/>
     <w:rPr>
@@ -12606,10 +12610,10 @@
       <w:szCs w:val="26"/>
     </w:rPr>
   </w:style>
-  <w:style w:type="character" w:customStyle="1" w:styleId="20">
-    <w:name w:val="כותרת 2 תו"/>
-    <w:basedOn w:val="a0"/>
-    <w:link w:val="2"/>
+  <w:style w:type="character" w:customStyle="1" w:styleId="Heading2Char">
+    <w:name w:val="Heading 2 Char"/>
+    <w:basedOn w:val="DefaultParagraphFont"/>
+    <w:link w:val="Heading2"/>
     <w:uiPriority w:val="9"/>
     <w:rsid w:val="001F4C7D"/>
     <w:rPr>
@@ -12619,10 +12623,10 @@
       <w:szCs w:val="26"/>
     </w:rPr>
   </w:style>
-  <w:style w:type="character" w:customStyle="1" w:styleId="30">
-    <w:name w:val="כותרת 3 תו"/>
-    <w:basedOn w:val="a0"/>
-    <w:link w:val="3"/>
+  <w:style w:type="character" w:customStyle="1" w:styleId="Heading3Char">
+    <w:name w:val="Heading 3 Char"/>
+    <w:basedOn w:val="DefaultParagraphFont"/>
+    <w:link w:val="Heading3"/>
     <w:uiPriority w:val="9"/>
     <w:rsid w:val="001F4C7D"/>
     <w:rPr>
@@ -12637,7 +12641,7 @@
   </w:style>
   <w:style w:type="paragraph" w:customStyle="1" w:styleId="fs-1p4">
     <w:name w:val="fs-1p4"/>
-    <w:basedOn w:val="a"/>
+    <w:basedOn w:val="Normal"/>
     <w:rsid w:val="00A3556A"/>
     <w:pPr>
       <w:bidi w:val="0"/>
@@ -12653,7 +12657,7 @@
   </w:style>
   <w:style w:type="character" w:styleId="FollowedHyperlink">
     <w:name w:val="FollowedHyperlink"/>
-    <w:basedOn w:val="a0"/>
+    <w:basedOn w:val="DefaultParagraphFont"/>
     <w:uiPriority w:val="99"/>
     <w:semiHidden/>
     <w:unhideWhenUsed/>
@@ -12663,9 +12667,9 @@
       <w:u w:val="single"/>
     </w:rPr>
   </w:style>
-  <w:style w:type="character" w:customStyle="1" w:styleId="11">
+  <w:style w:type="character" w:customStyle="1" w:styleId="1">
     <w:name w:val="אזכור לא מזוהה1"/>
-    <w:basedOn w:val="a0"/>
+    <w:basedOn w:val="DefaultParagraphFont"/>
     <w:uiPriority w:val="99"/>
     <w:semiHidden/>
     <w:unhideWhenUsed/>

</xml_diff>